<commit_message>
code refactoring for array
</commit_message>
<xml_diff>
--- a/LeetCode_Array_IV_Sub_Matrix_Sum.docx
+++ b/LeetCode_Array_IV_Sub_Matrix_Sum.docx
@@ -462,10 +462,7 @@
     </w:p>
     <w:p>
       <w:r>
-        <w:t xml:space="preserve">You calculate the prefix sum in each row, and the pick two columns c1 and c2 calculate the sum between any two rows with another prefix sum. </w:t>
-      </w:r>
-      <w:r>
-        <w:t xml:space="preserve">In this way you get all submatrix sum, </w:t>
+        <w:t xml:space="preserve">You calculate the prefix sum in each row, and the pick two columns c1 and c2 calculate the sum between any two rows with another prefix sum. In this way you get all submatrix sum, </w:t>
       </w:r>
       <w:proofErr w:type="gramStart"/>
       <w:r>
@@ -473,10 +470,7 @@
       </w:r>
       <w:proofErr w:type="gramEnd"/>
       <w:r>
-        <w:t xml:space="preserve"> time complexity is O(C*C*R).</w:t>
-      </w:r>
-      <w:r>
-        <w:t xml:space="preserve"> Get the maximum sum which is less than k.</w:t>
+        <w:t xml:space="preserve"> time complexity is O(C*C*R). Get the maximum sum which is less than k.</w:t>
       </w:r>
     </w:p>
     <w:p>
@@ -7890,6 +7884,3557 @@
         <w:t>}</w:t>
       </w:r>
     </w:p>
+    <w:p>
+      <w:pPr>
+        <w:rPr>
+          <w:rFonts w:ascii="Consolas" w:hAnsi="Consolas" w:cs="Consolas"/>
+          <w:color w:val="000000"/>
+          <w:sz w:val="19"/>
+          <w:szCs w:val="19"/>
+        </w:rPr>
+      </w:pPr>
+    </w:p>
+    <w:p>
+      <w:pPr>
+        <w:pStyle w:val="Heading2"/>
+      </w:pPr>
+      <w:r>
+        <w:t xml:space="preserve">750. Number </w:t>
+      </w:r>
+      <w:proofErr w:type="gramStart"/>
+      <w:r>
+        <w:t>Of</w:t>
+      </w:r>
+      <w:proofErr w:type="gramEnd"/>
+      <w:r>
+        <w:t xml:space="preserve"> Corner Rectangles</w:t>
+      </w:r>
+    </w:p>
+    <w:p>
+      <w:pPr>
+        <w:shd w:val="clear" w:color="auto" w:fill="FFFFFF"/>
+        <w:spacing w:after="0" w:line="300" w:lineRule="atLeast"/>
+        <w:rPr>
+          <w:rFonts w:ascii="Segoe UI" w:eastAsia="Times New Roman" w:hAnsi="Segoe UI" w:cs="Segoe UI"/>
+          <w:color w:val="EF6C00"/>
+          <w:sz w:val="20"/>
+          <w:szCs w:val="20"/>
+        </w:rPr>
+      </w:pPr>
+      <w:r>
+        <w:rPr>
+          <w:rFonts w:ascii="Segoe UI" w:eastAsia="Times New Roman" w:hAnsi="Segoe UI" w:cs="Segoe UI"/>
+          <w:color w:val="EF6C00"/>
+          <w:sz w:val="20"/>
+          <w:szCs w:val="20"/>
+        </w:rPr>
+        <w:t>Medium</w:t>
+      </w:r>
+    </w:p>
+    <w:p>
+      <w:pPr>
+        <w:shd w:val="clear" w:color="auto" w:fill="FFFFFF"/>
+        <w:spacing w:after="240" w:line="240" w:lineRule="auto"/>
+        <w:rPr>
+          <w:rFonts w:ascii="Segoe UI" w:eastAsia="Times New Roman" w:hAnsi="Segoe UI" w:cs="Segoe UI"/>
+          <w:color w:val="263238"/>
+          <w:sz w:val="21"/>
+          <w:szCs w:val="21"/>
+        </w:rPr>
+      </w:pPr>
+      <w:r>
+        <w:rPr>
+          <w:rFonts w:ascii="Segoe UI" w:eastAsia="Times New Roman" w:hAnsi="Segoe UI" w:cs="Segoe UI"/>
+          <w:color w:val="263238"/>
+          <w:sz w:val="21"/>
+          <w:szCs w:val="21"/>
+        </w:rPr>
+        <w:t>Given a grid where each entry is only 0 or 1, find the number of corner rectangles.</w:t>
+      </w:r>
+    </w:p>
+    <w:p>
+      <w:pPr>
+        <w:shd w:val="clear" w:color="auto" w:fill="FFFFFF"/>
+        <w:spacing w:after="240" w:line="240" w:lineRule="auto"/>
+        <w:rPr>
+          <w:rFonts w:ascii="Segoe UI" w:eastAsia="Times New Roman" w:hAnsi="Segoe UI" w:cs="Segoe UI"/>
+          <w:color w:val="263238"/>
+          <w:sz w:val="21"/>
+          <w:szCs w:val="21"/>
+        </w:rPr>
+      </w:pPr>
+      <w:r>
+        <w:rPr>
+          <w:rFonts w:ascii="Segoe UI" w:eastAsia="Times New Roman" w:hAnsi="Segoe UI" w:cs="Segoe UI"/>
+          <w:color w:val="263238"/>
+          <w:sz w:val="21"/>
+          <w:szCs w:val="21"/>
+        </w:rPr>
+        <w:t>A </w:t>
+      </w:r>
+      <w:r>
+        <w:rPr>
+          <w:rFonts w:ascii="Segoe UI" w:eastAsia="Times New Roman" w:hAnsi="Segoe UI" w:cs="Segoe UI"/>
+          <w:i/>
+          <w:iCs/>
+          <w:color w:val="263238"/>
+          <w:sz w:val="21"/>
+          <w:szCs w:val="21"/>
+        </w:rPr>
+        <w:t>corner rectangle</w:t>
+      </w:r>
+      <w:r>
+        <w:rPr>
+          <w:rFonts w:ascii="Segoe UI" w:eastAsia="Times New Roman" w:hAnsi="Segoe UI" w:cs="Segoe UI"/>
+          <w:color w:val="263238"/>
+          <w:sz w:val="21"/>
+          <w:szCs w:val="21"/>
+        </w:rPr>
+        <w:t> is 4 distinct 1s on the grid that form an axis-aligned rectangle. Note that only the corners need to have the value 1. Also, all four 1s used must be distinct.</w:t>
+      </w:r>
+    </w:p>
+    <w:p>
+      <w:pPr>
+        <w:shd w:val="clear" w:color="auto" w:fill="FFFFFF"/>
+        <w:spacing w:after="240" w:line="240" w:lineRule="auto"/>
+        <w:rPr>
+          <w:rFonts w:ascii="Segoe UI" w:eastAsia="Times New Roman" w:hAnsi="Segoe UI" w:cs="Segoe UI"/>
+          <w:color w:val="263238"/>
+          <w:sz w:val="21"/>
+          <w:szCs w:val="21"/>
+        </w:rPr>
+      </w:pPr>
+      <w:r>
+        <w:rPr>
+          <w:rFonts w:ascii="Segoe UI" w:eastAsia="Times New Roman" w:hAnsi="Segoe UI" w:cs="Segoe UI"/>
+          <w:color w:val="263238"/>
+          <w:sz w:val="21"/>
+          <w:szCs w:val="21"/>
+        </w:rPr>
+        <w:t> </w:t>
+      </w:r>
+    </w:p>
+    <w:p>
+      <w:pPr>
+        <w:shd w:val="clear" w:color="auto" w:fill="FFFFFF"/>
+        <w:spacing w:after="240" w:line="240" w:lineRule="auto"/>
+        <w:rPr>
+          <w:rFonts w:ascii="Segoe UI" w:eastAsia="Times New Roman" w:hAnsi="Segoe UI" w:cs="Segoe UI"/>
+          <w:color w:val="263238"/>
+          <w:sz w:val="21"/>
+          <w:szCs w:val="21"/>
+        </w:rPr>
+      </w:pPr>
+      <w:r>
+        <w:rPr>
+          <w:rFonts w:ascii="Segoe UI" w:eastAsia="Times New Roman" w:hAnsi="Segoe UI" w:cs="Segoe UI"/>
+          <w:b/>
+          <w:bCs/>
+          <w:color w:val="263238"/>
+          <w:sz w:val="21"/>
+          <w:szCs w:val="21"/>
+        </w:rPr>
+        <w:t>Example 1:</w:t>
+      </w:r>
+    </w:p>
+    <w:p>
+      <w:pPr>
+        <w:shd w:val="clear" w:color="auto" w:fill="F7F9FA"/>
+        <w:tabs>
+          <w:tab w:val="left" w:pos="916"/>
+          <w:tab w:val="left" w:pos="1832"/>
+          <w:tab w:val="left" w:pos="2748"/>
+          <w:tab w:val="left" w:pos="3664"/>
+          <w:tab w:val="left" w:pos="4580"/>
+          <w:tab w:val="left" w:pos="5496"/>
+          <w:tab w:val="left" w:pos="6412"/>
+          <w:tab w:val="left" w:pos="7328"/>
+          <w:tab w:val="left" w:pos="8244"/>
+          <w:tab w:val="left" w:pos="9160"/>
+          <w:tab w:val="left" w:pos="10076"/>
+          <w:tab w:val="left" w:pos="10992"/>
+          <w:tab w:val="left" w:pos="11908"/>
+          <w:tab w:val="left" w:pos="12824"/>
+          <w:tab w:val="left" w:pos="13740"/>
+          <w:tab w:val="left" w:pos="14656"/>
+        </w:tabs>
+        <w:spacing w:after="240" w:line="240" w:lineRule="auto"/>
+        <w:rPr>
+          <w:rFonts w:ascii="Consolas" w:eastAsia="Times New Roman" w:hAnsi="Consolas" w:cs="Courier New"/>
+          <w:color w:val="263238"/>
+          <w:sz w:val="20"/>
+          <w:szCs w:val="20"/>
+        </w:rPr>
+      </w:pPr>
+      <w:r>
+        <w:rPr>
+          <w:rFonts w:ascii="Consolas" w:eastAsia="Times New Roman" w:hAnsi="Consolas" w:cs="Courier New"/>
+          <w:b/>
+          <w:bCs/>
+          <w:color w:val="263238"/>
+          <w:sz w:val="20"/>
+          <w:szCs w:val="20"/>
+        </w:rPr>
+        <w:t>Input:</w:t>
+      </w:r>
+      <w:r>
+        <w:rPr>
+          <w:rFonts w:ascii="Consolas" w:eastAsia="Times New Roman" w:hAnsi="Consolas" w:cs="Courier New"/>
+          <w:color w:val="263238"/>
+          <w:sz w:val="20"/>
+          <w:szCs w:val="20"/>
+        </w:rPr>
+        <w:t xml:space="preserve"> grid = </w:t>
+      </w:r>
+    </w:p>
+    <w:p>
+      <w:pPr>
+        <w:shd w:val="clear" w:color="auto" w:fill="F7F9FA"/>
+        <w:tabs>
+          <w:tab w:val="left" w:pos="916"/>
+          <w:tab w:val="left" w:pos="1832"/>
+          <w:tab w:val="left" w:pos="2748"/>
+          <w:tab w:val="left" w:pos="3664"/>
+          <w:tab w:val="left" w:pos="4580"/>
+          <w:tab w:val="left" w:pos="5496"/>
+          <w:tab w:val="left" w:pos="6412"/>
+          <w:tab w:val="left" w:pos="7328"/>
+          <w:tab w:val="left" w:pos="8244"/>
+          <w:tab w:val="left" w:pos="9160"/>
+          <w:tab w:val="left" w:pos="10076"/>
+          <w:tab w:val="left" w:pos="10992"/>
+          <w:tab w:val="left" w:pos="11908"/>
+          <w:tab w:val="left" w:pos="12824"/>
+          <w:tab w:val="left" w:pos="13740"/>
+          <w:tab w:val="left" w:pos="14656"/>
+        </w:tabs>
+        <w:spacing w:after="240" w:line="240" w:lineRule="auto"/>
+        <w:rPr>
+          <w:rFonts w:ascii="Consolas" w:eastAsia="Times New Roman" w:hAnsi="Consolas" w:cs="Courier New"/>
+          <w:color w:val="263238"/>
+          <w:sz w:val="20"/>
+          <w:szCs w:val="20"/>
+        </w:rPr>
+      </w:pPr>
+      <w:r>
+        <w:rPr>
+          <w:rFonts w:ascii="Consolas" w:eastAsia="Times New Roman" w:hAnsi="Consolas" w:cs="Courier New"/>
+          <w:color w:val="263238"/>
+          <w:sz w:val="20"/>
+          <w:szCs w:val="20"/>
+        </w:rPr>
+        <w:t>[[1, 0, 0, 1, 0],</w:t>
+      </w:r>
+    </w:p>
+    <w:p>
+      <w:pPr>
+        <w:shd w:val="clear" w:color="auto" w:fill="F7F9FA"/>
+        <w:tabs>
+          <w:tab w:val="left" w:pos="916"/>
+          <w:tab w:val="left" w:pos="1832"/>
+          <w:tab w:val="left" w:pos="2748"/>
+          <w:tab w:val="left" w:pos="3664"/>
+          <w:tab w:val="left" w:pos="4580"/>
+          <w:tab w:val="left" w:pos="5496"/>
+          <w:tab w:val="left" w:pos="6412"/>
+          <w:tab w:val="left" w:pos="7328"/>
+          <w:tab w:val="left" w:pos="8244"/>
+          <w:tab w:val="left" w:pos="9160"/>
+          <w:tab w:val="left" w:pos="10076"/>
+          <w:tab w:val="left" w:pos="10992"/>
+          <w:tab w:val="left" w:pos="11908"/>
+          <w:tab w:val="left" w:pos="12824"/>
+          <w:tab w:val="left" w:pos="13740"/>
+          <w:tab w:val="left" w:pos="14656"/>
+        </w:tabs>
+        <w:spacing w:after="240" w:line="240" w:lineRule="auto"/>
+        <w:rPr>
+          <w:rFonts w:ascii="Consolas" w:eastAsia="Times New Roman" w:hAnsi="Consolas" w:cs="Courier New"/>
+          <w:color w:val="263238"/>
+          <w:sz w:val="20"/>
+          <w:szCs w:val="20"/>
+        </w:rPr>
+      </w:pPr>
+      <w:r>
+        <w:rPr>
+          <w:rFonts w:ascii="Consolas" w:eastAsia="Times New Roman" w:hAnsi="Consolas" w:cs="Courier New"/>
+          <w:color w:val="263238"/>
+          <w:sz w:val="20"/>
+          <w:szCs w:val="20"/>
+        </w:rPr>
+        <w:t xml:space="preserve"> [0, 0, 1, 0, 1],</w:t>
+      </w:r>
+    </w:p>
+    <w:p>
+      <w:pPr>
+        <w:shd w:val="clear" w:color="auto" w:fill="F7F9FA"/>
+        <w:tabs>
+          <w:tab w:val="left" w:pos="916"/>
+          <w:tab w:val="left" w:pos="1832"/>
+          <w:tab w:val="left" w:pos="2748"/>
+          <w:tab w:val="left" w:pos="3664"/>
+          <w:tab w:val="left" w:pos="4580"/>
+          <w:tab w:val="left" w:pos="5496"/>
+          <w:tab w:val="left" w:pos="6412"/>
+          <w:tab w:val="left" w:pos="7328"/>
+          <w:tab w:val="left" w:pos="8244"/>
+          <w:tab w:val="left" w:pos="9160"/>
+          <w:tab w:val="left" w:pos="10076"/>
+          <w:tab w:val="left" w:pos="10992"/>
+          <w:tab w:val="left" w:pos="11908"/>
+          <w:tab w:val="left" w:pos="12824"/>
+          <w:tab w:val="left" w:pos="13740"/>
+          <w:tab w:val="left" w:pos="14656"/>
+        </w:tabs>
+        <w:spacing w:after="240" w:line="240" w:lineRule="auto"/>
+        <w:rPr>
+          <w:rFonts w:ascii="Consolas" w:eastAsia="Times New Roman" w:hAnsi="Consolas" w:cs="Courier New"/>
+          <w:color w:val="263238"/>
+          <w:sz w:val="20"/>
+          <w:szCs w:val="20"/>
+        </w:rPr>
+      </w:pPr>
+      <w:r>
+        <w:rPr>
+          <w:rFonts w:ascii="Consolas" w:eastAsia="Times New Roman" w:hAnsi="Consolas" w:cs="Courier New"/>
+          <w:color w:val="263238"/>
+          <w:sz w:val="20"/>
+          <w:szCs w:val="20"/>
+        </w:rPr>
+        <w:lastRenderedPageBreak/>
+        <w:t xml:space="preserve"> [0, 0, 0, 1, 0],</w:t>
+      </w:r>
+    </w:p>
+    <w:p>
+      <w:pPr>
+        <w:shd w:val="clear" w:color="auto" w:fill="F7F9FA"/>
+        <w:tabs>
+          <w:tab w:val="left" w:pos="916"/>
+          <w:tab w:val="left" w:pos="1832"/>
+          <w:tab w:val="left" w:pos="2748"/>
+          <w:tab w:val="left" w:pos="3664"/>
+          <w:tab w:val="left" w:pos="4580"/>
+          <w:tab w:val="left" w:pos="5496"/>
+          <w:tab w:val="left" w:pos="6412"/>
+          <w:tab w:val="left" w:pos="7328"/>
+          <w:tab w:val="left" w:pos="8244"/>
+          <w:tab w:val="left" w:pos="9160"/>
+          <w:tab w:val="left" w:pos="10076"/>
+          <w:tab w:val="left" w:pos="10992"/>
+          <w:tab w:val="left" w:pos="11908"/>
+          <w:tab w:val="left" w:pos="12824"/>
+          <w:tab w:val="left" w:pos="13740"/>
+          <w:tab w:val="left" w:pos="14656"/>
+        </w:tabs>
+        <w:spacing w:after="240" w:line="240" w:lineRule="auto"/>
+        <w:rPr>
+          <w:rFonts w:ascii="Consolas" w:eastAsia="Times New Roman" w:hAnsi="Consolas" w:cs="Courier New"/>
+          <w:color w:val="263238"/>
+          <w:sz w:val="20"/>
+          <w:szCs w:val="20"/>
+        </w:rPr>
+      </w:pPr>
+      <w:r>
+        <w:rPr>
+          <w:rFonts w:ascii="Consolas" w:eastAsia="Times New Roman" w:hAnsi="Consolas" w:cs="Courier New"/>
+          <w:color w:val="263238"/>
+          <w:sz w:val="20"/>
+          <w:szCs w:val="20"/>
+        </w:rPr>
+        <w:t xml:space="preserve"> [1, 0, 1, 0, 1]]</w:t>
+      </w:r>
+    </w:p>
+    <w:p>
+      <w:pPr>
+        <w:shd w:val="clear" w:color="auto" w:fill="F7F9FA"/>
+        <w:tabs>
+          <w:tab w:val="left" w:pos="916"/>
+          <w:tab w:val="left" w:pos="1832"/>
+          <w:tab w:val="left" w:pos="2748"/>
+          <w:tab w:val="left" w:pos="3664"/>
+          <w:tab w:val="left" w:pos="4580"/>
+          <w:tab w:val="left" w:pos="5496"/>
+          <w:tab w:val="left" w:pos="6412"/>
+          <w:tab w:val="left" w:pos="7328"/>
+          <w:tab w:val="left" w:pos="8244"/>
+          <w:tab w:val="left" w:pos="9160"/>
+          <w:tab w:val="left" w:pos="10076"/>
+          <w:tab w:val="left" w:pos="10992"/>
+          <w:tab w:val="left" w:pos="11908"/>
+          <w:tab w:val="left" w:pos="12824"/>
+          <w:tab w:val="left" w:pos="13740"/>
+          <w:tab w:val="left" w:pos="14656"/>
+        </w:tabs>
+        <w:spacing w:after="240" w:line="240" w:lineRule="auto"/>
+        <w:rPr>
+          <w:rFonts w:ascii="Consolas" w:eastAsia="Times New Roman" w:hAnsi="Consolas" w:cs="Courier New"/>
+          <w:color w:val="263238"/>
+          <w:sz w:val="20"/>
+          <w:szCs w:val="20"/>
+        </w:rPr>
+      </w:pPr>
+      <w:r>
+        <w:rPr>
+          <w:rFonts w:ascii="Consolas" w:eastAsia="Times New Roman" w:hAnsi="Consolas" w:cs="Courier New"/>
+          <w:b/>
+          <w:bCs/>
+          <w:color w:val="263238"/>
+          <w:sz w:val="20"/>
+          <w:szCs w:val="20"/>
+        </w:rPr>
+        <w:t>Output:</w:t>
+      </w:r>
+      <w:r>
+        <w:rPr>
+          <w:rFonts w:ascii="Consolas" w:eastAsia="Times New Roman" w:hAnsi="Consolas" w:cs="Courier New"/>
+          <w:color w:val="263238"/>
+          <w:sz w:val="20"/>
+          <w:szCs w:val="20"/>
+        </w:rPr>
+        <w:t xml:space="preserve"> 1</w:t>
+      </w:r>
+    </w:p>
+    <w:p>
+      <w:pPr>
+        <w:shd w:val="clear" w:color="auto" w:fill="F7F9FA"/>
+        <w:tabs>
+          <w:tab w:val="left" w:pos="916"/>
+          <w:tab w:val="left" w:pos="1832"/>
+          <w:tab w:val="left" w:pos="2748"/>
+          <w:tab w:val="left" w:pos="3664"/>
+          <w:tab w:val="left" w:pos="4580"/>
+          <w:tab w:val="left" w:pos="5496"/>
+          <w:tab w:val="left" w:pos="6412"/>
+          <w:tab w:val="left" w:pos="7328"/>
+          <w:tab w:val="left" w:pos="8244"/>
+          <w:tab w:val="left" w:pos="9160"/>
+          <w:tab w:val="left" w:pos="10076"/>
+          <w:tab w:val="left" w:pos="10992"/>
+          <w:tab w:val="left" w:pos="11908"/>
+          <w:tab w:val="left" w:pos="12824"/>
+          <w:tab w:val="left" w:pos="13740"/>
+          <w:tab w:val="left" w:pos="14656"/>
+        </w:tabs>
+        <w:spacing w:after="240" w:line="240" w:lineRule="auto"/>
+        <w:rPr>
+          <w:rFonts w:ascii="Consolas" w:eastAsia="Times New Roman" w:hAnsi="Consolas" w:cs="Courier New"/>
+          <w:color w:val="263238"/>
+          <w:sz w:val="20"/>
+          <w:szCs w:val="20"/>
+        </w:rPr>
+      </w:pPr>
+      <w:r>
+        <w:rPr>
+          <w:rFonts w:ascii="Consolas" w:eastAsia="Times New Roman" w:hAnsi="Consolas" w:cs="Courier New"/>
+          <w:b/>
+          <w:bCs/>
+          <w:color w:val="263238"/>
+          <w:sz w:val="20"/>
+          <w:szCs w:val="20"/>
+        </w:rPr>
+        <w:t>Explanation:</w:t>
+      </w:r>
+      <w:r>
+        <w:rPr>
+          <w:rFonts w:ascii="Consolas" w:eastAsia="Times New Roman" w:hAnsi="Consolas" w:cs="Courier New"/>
+          <w:color w:val="263238"/>
+          <w:sz w:val="20"/>
+          <w:szCs w:val="20"/>
+        </w:rPr>
+        <w:t xml:space="preserve"> There is only one corner rectangle, with corners grid[1][2], grid[1][4], grid[3][2], grid[3][4].</w:t>
+      </w:r>
+    </w:p>
+    <w:p>
+      <w:pPr>
+        <w:shd w:val="clear" w:color="auto" w:fill="FFFFFF"/>
+        <w:spacing w:after="240" w:line="240" w:lineRule="auto"/>
+        <w:rPr>
+          <w:rFonts w:ascii="Segoe UI" w:eastAsia="Times New Roman" w:hAnsi="Segoe UI" w:cs="Segoe UI"/>
+          <w:color w:val="263238"/>
+          <w:sz w:val="21"/>
+          <w:szCs w:val="21"/>
+        </w:rPr>
+      </w:pPr>
+      <w:r>
+        <w:rPr>
+          <w:rFonts w:ascii="Segoe UI" w:eastAsia="Times New Roman" w:hAnsi="Segoe UI" w:cs="Segoe UI"/>
+          <w:color w:val="263238"/>
+          <w:sz w:val="21"/>
+          <w:szCs w:val="21"/>
+        </w:rPr>
+        <w:t> </w:t>
+      </w:r>
+    </w:p>
+    <w:p>
+      <w:pPr>
+        <w:shd w:val="clear" w:color="auto" w:fill="FFFFFF"/>
+        <w:spacing w:after="240" w:line="240" w:lineRule="auto"/>
+        <w:rPr>
+          <w:rFonts w:ascii="Segoe UI" w:eastAsia="Times New Roman" w:hAnsi="Segoe UI" w:cs="Segoe UI"/>
+          <w:color w:val="263238"/>
+          <w:sz w:val="21"/>
+          <w:szCs w:val="21"/>
+        </w:rPr>
+      </w:pPr>
+      <w:r>
+        <w:rPr>
+          <w:rFonts w:ascii="Segoe UI" w:eastAsia="Times New Roman" w:hAnsi="Segoe UI" w:cs="Segoe UI"/>
+          <w:b/>
+          <w:bCs/>
+          <w:color w:val="263238"/>
+          <w:sz w:val="21"/>
+          <w:szCs w:val="21"/>
+        </w:rPr>
+        <w:t>Example 2:</w:t>
+      </w:r>
+    </w:p>
+    <w:p>
+      <w:pPr>
+        <w:shd w:val="clear" w:color="auto" w:fill="F7F9FA"/>
+        <w:tabs>
+          <w:tab w:val="left" w:pos="916"/>
+          <w:tab w:val="left" w:pos="1832"/>
+          <w:tab w:val="left" w:pos="2748"/>
+          <w:tab w:val="left" w:pos="3664"/>
+          <w:tab w:val="left" w:pos="4580"/>
+          <w:tab w:val="left" w:pos="5496"/>
+          <w:tab w:val="left" w:pos="6412"/>
+          <w:tab w:val="left" w:pos="7328"/>
+          <w:tab w:val="left" w:pos="8244"/>
+          <w:tab w:val="left" w:pos="9160"/>
+          <w:tab w:val="left" w:pos="10076"/>
+          <w:tab w:val="left" w:pos="10992"/>
+          <w:tab w:val="left" w:pos="11908"/>
+          <w:tab w:val="left" w:pos="12824"/>
+          <w:tab w:val="left" w:pos="13740"/>
+          <w:tab w:val="left" w:pos="14656"/>
+        </w:tabs>
+        <w:spacing w:after="240" w:line="240" w:lineRule="auto"/>
+        <w:rPr>
+          <w:rFonts w:ascii="Consolas" w:eastAsia="Times New Roman" w:hAnsi="Consolas" w:cs="Courier New"/>
+          <w:color w:val="263238"/>
+          <w:sz w:val="20"/>
+          <w:szCs w:val="20"/>
+        </w:rPr>
+      </w:pPr>
+      <w:r>
+        <w:rPr>
+          <w:rFonts w:ascii="Consolas" w:eastAsia="Times New Roman" w:hAnsi="Consolas" w:cs="Courier New"/>
+          <w:b/>
+          <w:bCs/>
+          <w:color w:val="263238"/>
+          <w:sz w:val="20"/>
+          <w:szCs w:val="20"/>
+        </w:rPr>
+        <w:t>Input:</w:t>
+      </w:r>
+      <w:r>
+        <w:rPr>
+          <w:rFonts w:ascii="Consolas" w:eastAsia="Times New Roman" w:hAnsi="Consolas" w:cs="Courier New"/>
+          <w:color w:val="263238"/>
+          <w:sz w:val="20"/>
+          <w:szCs w:val="20"/>
+        </w:rPr>
+        <w:t xml:space="preserve"> grid = </w:t>
+      </w:r>
+    </w:p>
+    <w:p>
+      <w:pPr>
+        <w:shd w:val="clear" w:color="auto" w:fill="F7F9FA"/>
+        <w:tabs>
+          <w:tab w:val="left" w:pos="916"/>
+          <w:tab w:val="left" w:pos="1832"/>
+          <w:tab w:val="left" w:pos="2748"/>
+          <w:tab w:val="left" w:pos="3664"/>
+          <w:tab w:val="left" w:pos="4580"/>
+          <w:tab w:val="left" w:pos="5496"/>
+          <w:tab w:val="left" w:pos="6412"/>
+          <w:tab w:val="left" w:pos="7328"/>
+          <w:tab w:val="left" w:pos="8244"/>
+          <w:tab w:val="left" w:pos="9160"/>
+          <w:tab w:val="left" w:pos="10076"/>
+          <w:tab w:val="left" w:pos="10992"/>
+          <w:tab w:val="left" w:pos="11908"/>
+          <w:tab w:val="left" w:pos="12824"/>
+          <w:tab w:val="left" w:pos="13740"/>
+          <w:tab w:val="left" w:pos="14656"/>
+        </w:tabs>
+        <w:spacing w:after="240" w:line="240" w:lineRule="auto"/>
+        <w:rPr>
+          <w:rFonts w:ascii="Consolas" w:eastAsia="Times New Roman" w:hAnsi="Consolas" w:cs="Courier New"/>
+          <w:color w:val="263238"/>
+          <w:sz w:val="20"/>
+          <w:szCs w:val="20"/>
+        </w:rPr>
+      </w:pPr>
+      <w:r>
+        <w:rPr>
+          <w:rFonts w:ascii="Consolas" w:eastAsia="Times New Roman" w:hAnsi="Consolas" w:cs="Courier New"/>
+          <w:color w:val="263238"/>
+          <w:sz w:val="20"/>
+          <w:szCs w:val="20"/>
+        </w:rPr>
+        <w:t>[[1, 1, 1],</w:t>
+      </w:r>
+    </w:p>
+    <w:p>
+      <w:pPr>
+        <w:shd w:val="clear" w:color="auto" w:fill="F7F9FA"/>
+        <w:tabs>
+          <w:tab w:val="left" w:pos="916"/>
+          <w:tab w:val="left" w:pos="1832"/>
+          <w:tab w:val="left" w:pos="2748"/>
+          <w:tab w:val="left" w:pos="3664"/>
+          <w:tab w:val="left" w:pos="4580"/>
+          <w:tab w:val="left" w:pos="5496"/>
+          <w:tab w:val="left" w:pos="6412"/>
+          <w:tab w:val="left" w:pos="7328"/>
+          <w:tab w:val="left" w:pos="8244"/>
+          <w:tab w:val="left" w:pos="9160"/>
+          <w:tab w:val="left" w:pos="10076"/>
+          <w:tab w:val="left" w:pos="10992"/>
+          <w:tab w:val="left" w:pos="11908"/>
+          <w:tab w:val="left" w:pos="12824"/>
+          <w:tab w:val="left" w:pos="13740"/>
+          <w:tab w:val="left" w:pos="14656"/>
+        </w:tabs>
+        <w:spacing w:after="240" w:line="240" w:lineRule="auto"/>
+        <w:rPr>
+          <w:rFonts w:ascii="Consolas" w:eastAsia="Times New Roman" w:hAnsi="Consolas" w:cs="Courier New"/>
+          <w:color w:val="263238"/>
+          <w:sz w:val="20"/>
+          <w:szCs w:val="20"/>
+        </w:rPr>
+      </w:pPr>
+      <w:r>
+        <w:rPr>
+          <w:rFonts w:ascii="Consolas" w:eastAsia="Times New Roman" w:hAnsi="Consolas" w:cs="Courier New"/>
+          <w:color w:val="263238"/>
+          <w:sz w:val="20"/>
+          <w:szCs w:val="20"/>
+        </w:rPr>
+        <w:t xml:space="preserve"> [1, 1, 1],</w:t>
+      </w:r>
+    </w:p>
+    <w:p>
+      <w:pPr>
+        <w:shd w:val="clear" w:color="auto" w:fill="F7F9FA"/>
+        <w:tabs>
+          <w:tab w:val="left" w:pos="916"/>
+          <w:tab w:val="left" w:pos="1832"/>
+          <w:tab w:val="left" w:pos="2748"/>
+          <w:tab w:val="left" w:pos="3664"/>
+          <w:tab w:val="left" w:pos="4580"/>
+          <w:tab w:val="left" w:pos="5496"/>
+          <w:tab w:val="left" w:pos="6412"/>
+          <w:tab w:val="left" w:pos="7328"/>
+          <w:tab w:val="left" w:pos="8244"/>
+          <w:tab w:val="left" w:pos="9160"/>
+          <w:tab w:val="left" w:pos="10076"/>
+          <w:tab w:val="left" w:pos="10992"/>
+          <w:tab w:val="left" w:pos="11908"/>
+          <w:tab w:val="left" w:pos="12824"/>
+          <w:tab w:val="left" w:pos="13740"/>
+          <w:tab w:val="left" w:pos="14656"/>
+        </w:tabs>
+        <w:spacing w:after="240" w:line="240" w:lineRule="auto"/>
+        <w:rPr>
+          <w:rFonts w:ascii="Consolas" w:eastAsia="Times New Roman" w:hAnsi="Consolas" w:cs="Courier New"/>
+          <w:color w:val="263238"/>
+          <w:sz w:val="20"/>
+          <w:szCs w:val="20"/>
+        </w:rPr>
+      </w:pPr>
+      <w:r>
+        <w:rPr>
+          <w:rFonts w:ascii="Consolas" w:eastAsia="Times New Roman" w:hAnsi="Consolas" w:cs="Courier New"/>
+          <w:color w:val="263238"/>
+          <w:sz w:val="20"/>
+          <w:szCs w:val="20"/>
+        </w:rPr>
+        <w:t xml:space="preserve"> [1, 1, 1]]</w:t>
+      </w:r>
+    </w:p>
+    <w:p>
+      <w:pPr>
+        <w:shd w:val="clear" w:color="auto" w:fill="F7F9FA"/>
+        <w:tabs>
+          <w:tab w:val="left" w:pos="916"/>
+          <w:tab w:val="left" w:pos="1832"/>
+          <w:tab w:val="left" w:pos="2748"/>
+          <w:tab w:val="left" w:pos="3664"/>
+          <w:tab w:val="left" w:pos="4580"/>
+          <w:tab w:val="left" w:pos="5496"/>
+          <w:tab w:val="left" w:pos="6412"/>
+          <w:tab w:val="left" w:pos="7328"/>
+          <w:tab w:val="left" w:pos="8244"/>
+          <w:tab w:val="left" w:pos="9160"/>
+          <w:tab w:val="left" w:pos="10076"/>
+          <w:tab w:val="left" w:pos="10992"/>
+          <w:tab w:val="left" w:pos="11908"/>
+          <w:tab w:val="left" w:pos="12824"/>
+          <w:tab w:val="left" w:pos="13740"/>
+          <w:tab w:val="left" w:pos="14656"/>
+        </w:tabs>
+        <w:spacing w:after="240" w:line="240" w:lineRule="auto"/>
+        <w:rPr>
+          <w:rFonts w:ascii="Consolas" w:eastAsia="Times New Roman" w:hAnsi="Consolas" w:cs="Courier New"/>
+          <w:color w:val="263238"/>
+          <w:sz w:val="20"/>
+          <w:szCs w:val="20"/>
+        </w:rPr>
+      </w:pPr>
+      <w:r>
+        <w:rPr>
+          <w:rFonts w:ascii="Consolas" w:eastAsia="Times New Roman" w:hAnsi="Consolas" w:cs="Courier New"/>
+          <w:b/>
+          <w:bCs/>
+          <w:color w:val="263238"/>
+          <w:sz w:val="20"/>
+          <w:szCs w:val="20"/>
+        </w:rPr>
+        <w:t>Output:</w:t>
+      </w:r>
+      <w:r>
+        <w:rPr>
+          <w:rFonts w:ascii="Consolas" w:eastAsia="Times New Roman" w:hAnsi="Consolas" w:cs="Courier New"/>
+          <w:color w:val="263238"/>
+          <w:sz w:val="20"/>
+          <w:szCs w:val="20"/>
+        </w:rPr>
+        <w:t xml:space="preserve"> 9</w:t>
+      </w:r>
+    </w:p>
+    <w:p>
+      <w:pPr>
+        <w:shd w:val="clear" w:color="auto" w:fill="F7F9FA"/>
+        <w:tabs>
+          <w:tab w:val="left" w:pos="916"/>
+          <w:tab w:val="left" w:pos="1832"/>
+          <w:tab w:val="left" w:pos="2748"/>
+          <w:tab w:val="left" w:pos="3664"/>
+          <w:tab w:val="left" w:pos="4580"/>
+          <w:tab w:val="left" w:pos="5496"/>
+          <w:tab w:val="left" w:pos="6412"/>
+          <w:tab w:val="left" w:pos="7328"/>
+          <w:tab w:val="left" w:pos="8244"/>
+          <w:tab w:val="left" w:pos="9160"/>
+          <w:tab w:val="left" w:pos="10076"/>
+          <w:tab w:val="left" w:pos="10992"/>
+          <w:tab w:val="left" w:pos="11908"/>
+          <w:tab w:val="left" w:pos="12824"/>
+          <w:tab w:val="left" w:pos="13740"/>
+          <w:tab w:val="left" w:pos="14656"/>
+        </w:tabs>
+        <w:spacing w:after="240" w:line="240" w:lineRule="auto"/>
+        <w:rPr>
+          <w:rFonts w:ascii="Consolas" w:eastAsia="Times New Roman" w:hAnsi="Consolas" w:cs="Courier New"/>
+          <w:color w:val="263238"/>
+          <w:sz w:val="20"/>
+          <w:szCs w:val="20"/>
+        </w:rPr>
+      </w:pPr>
+      <w:r>
+        <w:rPr>
+          <w:rFonts w:ascii="Consolas" w:eastAsia="Times New Roman" w:hAnsi="Consolas" w:cs="Courier New"/>
+          <w:b/>
+          <w:bCs/>
+          <w:color w:val="263238"/>
+          <w:sz w:val="20"/>
+          <w:szCs w:val="20"/>
+        </w:rPr>
+        <w:t>Explanation:</w:t>
+      </w:r>
+      <w:r>
+        <w:rPr>
+          <w:rFonts w:ascii="Consolas" w:eastAsia="Times New Roman" w:hAnsi="Consolas" w:cs="Courier New"/>
+          <w:color w:val="263238"/>
+          <w:sz w:val="20"/>
+          <w:szCs w:val="20"/>
+        </w:rPr>
+        <w:t xml:space="preserve"> There are four 2x2 rectangles, four 2x3 and 3x2 rectangles, and one 3x3 rectangle.</w:t>
+      </w:r>
+    </w:p>
+    <w:p>
+      <w:pPr>
+        <w:shd w:val="clear" w:color="auto" w:fill="FFFFFF"/>
+        <w:spacing w:after="240" w:line="240" w:lineRule="auto"/>
+        <w:rPr>
+          <w:rFonts w:ascii="Segoe UI" w:eastAsia="Times New Roman" w:hAnsi="Segoe UI" w:cs="Segoe UI"/>
+          <w:color w:val="263238"/>
+          <w:sz w:val="21"/>
+          <w:szCs w:val="21"/>
+        </w:rPr>
+      </w:pPr>
+      <w:r>
+        <w:rPr>
+          <w:rFonts w:ascii="Segoe UI" w:eastAsia="Times New Roman" w:hAnsi="Segoe UI" w:cs="Segoe UI"/>
+          <w:color w:val="263238"/>
+          <w:sz w:val="21"/>
+          <w:szCs w:val="21"/>
+        </w:rPr>
+        <w:t> </w:t>
+      </w:r>
+    </w:p>
+    <w:p>
+      <w:pPr>
+        <w:shd w:val="clear" w:color="auto" w:fill="FFFFFF"/>
+        <w:spacing w:after="240" w:line="240" w:lineRule="auto"/>
+        <w:rPr>
+          <w:rFonts w:ascii="Segoe UI" w:eastAsia="Times New Roman" w:hAnsi="Segoe UI" w:cs="Segoe UI"/>
+          <w:color w:val="263238"/>
+          <w:sz w:val="21"/>
+          <w:szCs w:val="21"/>
+        </w:rPr>
+      </w:pPr>
+      <w:r>
+        <w:rPr>
+          <w:rFonts w:ascii="Segoe UI" w:eastAsia="Times New Roman" w:hAnsi="Segoe UI" w:cs="Segoe UI"/>
+          <w:b/>
+          <w:bCs/>
+          <w:color w:val="263238"/>
+          <w:sz w:val="21"/>
+          <w:szCs w:val="21"/>
+        </w:rPr>
+        <w:t>Example 3:</w:t>
+      </w:r>
+    </w:p>
+    <w:p>
+      <w:pPr>
+        <w:shd w:val="clear" w:color="auto" w:fill="F7F9FA"/>
+        <w:tabs>
+          <w:tab w:val="left" w:pos="916"/>
+          <w:tab w:val="left" w:pos="1832"/>
+          <w:tab w:val="left" w:pos="2748"/>
+          <w:tab w:val="left" w:pos="3664"/>
+          <w:tab w:val="left" w:pos="4580"/>
+          <w:tab w:val="left" w:pos="5496"/>
+          <w:tab w:val="left" w:pos="6412"/>
+          <w:tab w:val="left" w:pos="7328"/>
+          <w:tab w:val="left" w:pos="8244"/>
+          <w:tab w:val="left" w:pos="9160"/>
+          <w:tab w:val="left" w:pos="10076"/>
+          <w:tab w:val="left" w:pos="10992"/>
+          <w:tab w:val="left" w:pos="11908"/>
+          <w:tab w:val="left" w:pos="12824"/>
+          <w:tab w:val="left" w:pos="13740"/>
+          <w:tab w:val="left" w:pos="14656"/>
+        </w:tabs>
+        <w:spacing w:after="240" w:line="240" w:lineRule="auto"/>
+        <w:rPr>
+          <w:rFonts w:ascii="Consolas" w:eastAsia="Times New Roman" w:hAnsi="Consolas" w:cs="Courier New"/>
+          <w:color w:val="263238"/>
+          <w:sz w:val="20"/>
+          <w:szCs w:val="20"/>
+        </w:rPr>
+      </w:pPr>
+      <w:r>
+        <w:rPr>
+          <w:rFonts w:ascii="Consolas" w:eastAsia="Times New Roman" w:hAnsi="Consolas" w:cs="Courier New"/>
+          <w:b/>
+          <w:bCs/>
+          <w:color w:val="263238"/>
+          <w:sz w:val="20"/>
+          <w:szCs w:val="20"/>
+        </w:rPr>
+        <w:t>Input:</w:t>
+      </w:r>
+      <w:r>
+        <w:rPr>
+          <w:rFonts w:ascii="Consolas" w:eastAsia="Times New Roman" w:hAnsi="Consolas" w:cs="Courier New"/>
+          <w:color w:val="263238"/>
+          <w:sz w:val="20"/>
+          <w:szCs w:val="20"/>
+        </w:rPr>
+        <w:t xml:space="preserve"> grid = </w:t>
+      </w:r>
+    </w:p>
+    <w:p>
+      <w:pPr>
+        <w:shd w:val="clear" w:color="auto" w:fill="F7F9FA"/>
+        <w:tabs>
+          <w:tab w:val="left" w:pos="916"/>
+          <w:tab w:val="left" w:pos="1832"/>
+          <w:tab w:val="left" w:pos="2748"/>
+          <w:tab w:val="left" w:pos="3664"/>
+          <w:tab w:val="left" w:pos="4580"/>
+          <w:tab w:val="left" w:pos="5496"/>
+          <w:tab w:val="left" w:pos="6412"/>
+          <w:tab w:val="left" w:pos="7328"/>
+          <w:tab w:val="left" w:pos="8244"/>
+          <w:tab w:val="left" w:pos="9160"/>
+          <w:tab w:val="left" w:pos="10076"/>
+          <w:tab w:val="left" w:pos="10992"/>
+          <w:tab w:val="left" w:pos="11908"/>
+          <w:tab w:val="left" w:pos="12824"/>
+          <w:tab w:val="left" w:pos="13740"/>
+          <w:tab w:val="left" w:pos="14656"/>
+        </w:tabs>
+        <w:spacing w:after="240" w:line="240" w:lineRule="auto"/>
+        <w:rPr>
+          <w:rFonts w:ascii="Consolas" w:eastAsia="Times New Roman" w:hAnsi="Consolas" w:cs="Courier New"/>
+          <w:color w:val="263238"/>
+          <w:sz w:val="20"/>
+          <w:szCs w:val="20"/>
+        </w:rPr>
+      </w:pPr>
+      <w:r>
+        <w:rPr>
+          <w:rFonts w:ascii="Consolas" w:eastAsia="Times New Roman" w:hAnsi="Consolas" w:cs="Courier New"/>
+          <w:color w:val="263238"/>
+          <w:sz w:val="20"/>
+          <w:szCs w:val="20"/>
+        </w:rPr>
+        <w:t>[[1, 1, 1, 1]]</w:t>
+      </w:r>
+    </w:p>
+    <w:p>
+      <w:pPr>
+        <w:shd w:val="clear" w:color="auto" w:fill="F7F9FA"/>
+        <w:tabs>
+          <w:tab w:val="left" w:pos="916"/>
+          <w:tab w:val="left" w:pos="1832"/>
+          <w:tab w:val="left" w:pos="2748"/>
+          <w:tab w:val="left" w:pos="3664"/>
+          <w:tab w:val="left" w:pos="4580"/>
+          <w:tab w:val="left" w:pos="5496"/>
+          <w:tab w:val="left" w:pos="6412"/>
+          <w:tab w:val="left" w:pos="7328"/>
+          <w:tab w:val="left" w:pos="8244"/>
+          <w:tab w:val="left" w:pos="9160"/>
+          <w:tab w:val="left" w:pos="10076"/>
+          <w:tab w:val="left" w:pos="10992"/>
+          <w:tab w:val="left" w:pos="11908"/>
+          <w:tab w:val="left" w:pos="12824"/>
+          <w:tab w:val="left" w:pos="13740"/>
+          <w:tab w:val="left" w:pos="14656"/>
+        </w:tabs>
+        <w:spacing w:after="240" w:line="240" w:lineRule="auto"/>
+        <w:rPr>
+          <w:rFonts w:ascii="Consolas" w:eastAsia="Times New Roman" w:hAnsi="Consolas" w:cs="Courier New"/>
+          <w:color w:val="263238"/>
+          <w:sz w:val="20"/>
+          <w:szCs w:val="20"/>
+        </w:rPr>
+      </w:pPr>
+      <w:r>
+        <w:rPr>
+          <w:rFonts w:ascii="Consolas" w:eastAsia="Times New Roman" w:hAnsi="Consolas" w:cs="Courier New"/>
+          <w:b/>
+          <w:bCs/>
+          <w:color w:val="263238"/>
+          <w:sz w:val="20"/>
+          <w:szCs w:val="20"/>
+        </w:rPr>
+        <w:t>Output:</w:t>
+      </w:r>
+      <w:r>
+        <w:rPr>
+          <w:rFonts w:ascii="Consolas" w:eastAsia="Times New Roman" w:hAnsi="Consolas" w:cs="Courier New"/>
+          <w:color w:val="263238"/>
+          <w:sz w:val="20"/>
+          <w:szCs w:val="20"/>
+        </w:rPr>
+        <w:t xml:space="preserve"> 0</w:t>
+      </w:r>
+    </w:p>
+    <w:p>
+      <w:pPr>
+        <w:shd w:val="clear" w:color="auto" w:fill="F7F9FA"/>
+        <w:tabs>
+          <w:tab w:val="left" w:pos="916"/>
+          <w:tab w:val="left" w:pos="1832"/>
+          <w:tab w:val="left" w:pos="2748"/>
+          <w:tab w:val="left" w:pos="3664"/>
+          <w:tab w:val="left" w:pos="4580"/>
+          <w:tab w:val="left" w:pos="5496"/>
+          <w:tab w:val="left" w:pos="6412"/>
+          <w:tab w:val="left" w:pos="7328"/>
+          <w:tab w:val="left" w:pos="8244"/>
+          <w:tab w:val="left" w:pos="9160"/>
+          <w:tab w:val="left" w:pos="10076"/>
+          <w:tab w:val="left" w:pos="10992"/>
+          <w:tab w:val="left" w:pos="11908"/>
+          <w:tab w:val="left" w:pos="12824"/>
+          <w:tab w:val="left" w:pos="13740"/>
+          <w:tab w:val="left" w:pos="14656"/>
+        </w:tabs>
+        <w:spacing w:after="240" w:line="240" w:lineRule="auto"/>
+        <w:rPr>
+          <w:rFonts w:ascii="Consolas" w:eastAsia="Times New Roman" w:hAnsi="Consolas" w:cs="Courier New"/>
+          <w:color w:val="263238"/>
+          <w:sz w:val="20"/>
+          <w:szCs w:val="20"/>
+        </w:rPr>
+      </w:pPr>
+      <w:r>
+        <w:rPr>
+          <w:rFonts w:ascii="Consolas" w:eastAsia="Times New Roman" w:hAnsi="Consolas" w:cs="Courier New"/>
+          <w:b/>
+          <w:bCs/>
+          <w:color w:val="263238"/>
+          <w:sz w:val="20"/>
+          <w:szCs w:val="20"/>
+        </w:rPr>
+        <w:t>Explanation:</w:t>
+      </w:r>
+      <w:r>
+        <w:rPr>
+          <w:rFonts w:ascii="Consolas" w:eastAsia="Times New Roman" w:hAnsi="Consolas" w:cs="Courier New"/>
+          <w:color w:val="263238"/>
+          <w:sz w:val="20"/>
+          <w:szCs w:val="20"/>
+        </w:rPr>
+        <w:t xml:space="preserve"> Rectangles must have four distinct corners.</w:t>
+      </w:r>
+    </w:p>
+    <w:p>
+      <w:pPr>
+        <w:shd w:val="clear" w:color="auto" w:fill="FFFFFF"/>
+        <w:spacing w:after="240" w:line="240" w:lineRule="auto"/>
+        <w:rPr>
+          <w:rFonts w:ascii="Segoe UI" w:eastAsia="Times New Roman" w:hAnsi="Segoe UI" w:cs="Segoe UI"/>
+          <w:color w:val="263238"/>
+          <w:sz w:val="21"/>
+          <w:szCs w:val="21"/>
+        </w:rPr>
+      </w:pPr>
+      <w:r>
+        <w:rPr>
+          <w:rFonts w:ascii="Segoe UI" w:eastAsia="Times New Roman" w:hAnsi="Segoe UI" w:cs="Segoe UI"/>
+          <w:color w:val="263238"/>
+          <w:sz w:val="21"/>
+          <w:szCs w:val="21"/>
+        </w:rPr>
+        <w:t> </w:t>
+      </w:r>
+    </w:p>
+    <w:p>
+      <w:pPr>
+        <w:shd w:val="clear" w:color="auto" w:fill="FFFFFF"/>
+        <w:spacing w:after="240" w:line="240" w:lineRule="auto"/>
+        <w:rPr>
+          <w:rFonts w:ascii="Segoe UI" w:eastAsia="Times New Roman" w:hAnsi="Segoe UI" w:cs="Segoe UI"/>
+          <w:color w:val="263238"/>
+          <w:sz w:val="21"/>
+          <w:szCs w:val="21"/>
+        </w:rPr>
+      </w:pPr>
+      <w:r>
+        <w:rPr>
+          <w:rFonts w:ascii="Segoe UI" w:eastAsia="Times New Roman" w:hAnsi="Segoe UI" w:cs="Segoe UI"/>
+          <w:b/>
+          <w:bCs/>
+          <w:color w:val="263238"/>
+          <w:sz w:val="21"/>
+          <w:szCs w:val="21"/>
+        </w:rPr>
+        <w:t>Note:</w:t>
+      </w:r>
+    </w:p>
+    <w:p>
+      <w:pPr>
+        <w:numPr>
+          <w:ilvl w:val="0"/>
+          <w:numId w:val="31"/>
+        </w:numPr>
+        <w:shd w:val="clear" w:color="auto" w:fill="FFFFFF"/>
+        <w:spacing w:before="100" w:beforeAutospacing="1" w:after="100" w:afterAutospacing="1" w:line="240" w:lineRule="auto"/>
+        <w:rPr>
+          <w:rFonts w:ascii="Segoe UI" w:eastAsia="Times New Roman" w:hAnsi="Segoe UI" w:cs="Segoe UI"/>
+          <w:color w:val="263238"/>
+          <w:sz w:val="21"/>
+          <w:szCs w:val="21"/>
+        </w:rPr>
+      </w:pPr>
+      <w:r>
+        <w:rPr>
+          <w:rFonts w:ascii="Segoe UI" w:eastAsia="Times New Roman" w:hAnsi="Segoe UI" w:cs="Segoe UI"/>
+          <w:color w:val="263238"/>
+          <w:sz w:val="21"/>
+          <w:szCs w:val="21"/>
+        </w:rPr>
+        <w:t>The number of rows and columns of </w:t>
+      </w:r>
+      <w:r>
+        <w:rPr>
+          <w:rFonts w:ascii="Courier New" w:eastAsia="Times New Roman" w:hAnsi="Courier New" w:cs="Courier New"/>
+          <w:color w:val="546E7A"/>
+          <w:sz w:val="20"/>
+          <w:szCs w:val="20"/>
+          <w:shd w:val="clear" w:color="auto" w:fill="F7F9FA"/>
+        </w:rPr>
+        <w:t>grid</w:t>
+      </w:r>
+      <w:r>
+        <w:rPr>
+          <w:rFonts w:ascii="Segoe UI" w:eastAsia="Times New Roman" w:hAnsi="Segoe UI" w:cs="Segoe UI"/>
+          <w:color w:val="263238"/>
+          <w:sz w:val="21"/>
+          <w:szCs w:val="21"/>
+        </w:rPr>
+        <w:t> will each be in the range </w:t>
+      </w:r>
+      <w:r>
+        <w:rPr>
+          <w:rFonts w:ascii="Courier New" w:eastAsia="Times New Roman" w:hAnsi="Courier New" w:cs="Courier New"/>
+          <w:color w:val="546E7A"/>
+          <w:sz w:val="20"/>
+          <w:szCs w:val="20"/>
+          <w:shd w:val="clear" w:color="auto" w:fill="F7F9FA"/>
+        </w:rPr>
+        <w:t>[1, 200]</w:t>
+      </w:r>
+      <w:r>
+        <w:rPr>
+          <w:rFonts w:ascii="Segoe UI" w:eastAsia="Times New Roman" w:hAnsi="Segoe UI" w:cs="Segoe UI"/>
+          <w:color w:val="263238"/>
+          <w:sz w:val="21"/>
+          <w:szCs w:val="21"/>
+        </w:rPr>
+        <w:t>.</w:t>
+      </w:r>
+    </w:p>
+    <w:p>
+      <w:pPr>
+        <w:numPr>
+          <w:ilvl w:val="0"/>
+          <w:numId w:val="31"/>
+        </w:numPr>
+        <w:shd w:val="clear" w:color="auto" w:fill="FFFFFF"/>
+        <w:spacing w:before="100" w:beforeAutospacing="1" w:after="100" w:afterAutospacing="1" w:line="240" w:lineRule="auto"/>
+        <w:rPr>
+          <w:rFonts w:ascii="Segoe UI" w:eastAsia="Times New Roman" w:hAnsi="Segoe UI" w:cs="Segoe UI"/>
+          <w:color w:val="263238"/>
+          <w:sz w:val="21"/>
+          <w:szCs w:val="21"/>
+        </w:rPr>
+      </w:pPr>
+      <w:r>
+        <w:rPr>
+          <w:rFonts w:ascii="Segoe UI" w:eastAsia="Times New Roman" w:hAnsi="Segoe UI" w:cs="Segoe UI"/>
+          <w:color w:val="263238"/>
+          <w:sz w:val="21"/>
+          <w:szCs w:val="21"/>
+        </w:rPr>
+        <w:t>Each </w:t>
+      </w:r>
+      <w:r>
+        <w:rPr>
+          <w:rFonts w:ascii="Courier New" w:eastAsia="Times New Roman" w:hAnsi="Courier New" w:cs="Courier New"/>
+          <w:color w:val="546E7A"/>
+          <w:sz w:val="20"/>
+          <w:szCs w:val="20"/>
+          <w:shd w:val="clear" w:color="auto" w:fill="F7F9FA"/>
+        </w:rPr>
+        <w:t>grid[</w:t>
+      </w:r>
+      <w:proofErr w:type="spellStart"/>
+      <w:r>
+        <w:rPr>
+          <w:rFonts w:ascii="Courier New" w:eastAsia="Times New Roman" w:hAnsi="Courier New" w:cs="Courier New"/>
+          <w:color w:val="546E7A"/>
+          <w:sz w:val="20"/>
+          <w:szCs w:val="20"/>
+          <w:shd w:val="clear" w:color="auto" w:fill="F7F9FA"/>
+        </w:rPr>
+        <w:t>i</w:t>
+      </w:r>
+      <w:proofErr w:type="spellEnd"/>
+      <w:r>
+        <w:rPr>
+          <w:rFonts w:ascii="Courier New" w:eastAsia="Times New Roman" w:hAnsi="Courier New" w:cs="Courier New"/>
+          <w:color w:val="546E7A"/>
+          <w:sz w:val="20"/>
+          <w:szCs w:val="20"/>
+          <w:shd w:val="clear" w:color="auto" w:fill="F7F9FA"/>
+        </w:rPr>
+        <w:t>][j]</w:t>
+      </w:r>
+      <w:r>
+        <w:rPr>
+          <w:rFonts w:ascii="Segoe UI" w:eastAsia="Times New Roman" w:hAnsi="Segoe UI" w:cs="Segoe UI"/>
+          <w:color w:val="263238"/>
+          <w:sz w:val="21"/>
+          <w:szCs w:val="21"/>
+        </w:rPr>
+        <w:t> will be either </w:t>
+      </w:r>
+      <w:r>
+        <w:rPr>
+          <w:rFonts w:ascii="Courier New" w:eastAsia="Times New Roman" w:hAnsi="Courier New" w:cs="Courier New"/>
+          <w:color w:val="546E7A"/>
+          <w:sz w:val="20"/>
+          <w:szCs w:val="20"/>
+          <w:shd w:val="clear" w:color="auto" w:fill="F7F9FA"/>
+        </w:rPr>
+        <w:t>0</w:t>
+      </w:r>
+      <w:r>
+        <w:rPr>
+          <w:rFonts w:ascii="Segoe UI" w:eastAsia="Times New Roman" w:hAnsi="Segoe UI" w:cs="Segoe UI"/>
+          <w:color w:val="263238"/>
+          <w:sz w:val="21"/>
+          <w:szCs w:val="21"/>
+        </w:rPr>
+        <w:t> or </w:t>
+      </w:r>
+      <w:r>
+        <w:rPr>
+          <w:rFonts w:ascii="Courier New" w:eastAsia="Times New Roman" w:hAnsi="Courier New" w:cs="Courier New"/>
+          <w:color w:val="546E7A"/>
+          <w:sz w:val="20"/>
+          <w:szCs w:val="20"/>
+          <w:shd w:val="clear" w:color="auto" w:fill="F7F9FA"/>
+        </w:rPr>
+        <w:t>1</w:t>
+      </w:r>
+      <w:r>
+        <w:rPr>
+          <w:rFonts w:ascii="Segoe UI" w:eastAsia="Times New Roman" w:hAnsi="Segoe UI" w:cs="Segoe UI"/>
+          <w:color w:val="263238"/>
+          <w:sz w:val="21"/>
+          <w:szCs w:val="21"/>
+        </w:rPr>
+        <w:t>.</w:t>
+      </w:r>
+    </w:p>
+    <w:p>
+      <w:pPr>
+        <w:numPr>
+          <w:ilvl w:val="0"/>
+          <w:numId w:val="31"/>
+        </w:numPr>
+        <w:shd w:val="clear" w:color="auto" w:fill="FFFFFF"/>
+        <w:spacing w:before="100" w:beforeAutospacing="1" w:after="100" w:afterAutospacing="1" w:line="240" w:lineRule="auto"/>
+        <w:rPr>
+          <w:rFonts w:ascii="Segoe UI" w:eastAsia="Times New Roman" w:hAnsi="Segoe UI" w:cs="Segoe UI"/>
+          <w:color w:val="263238"/>
+          <w:sz w:val="21"/>
+          <w:szCs w:val="21"/>
+        </w:rPr>
+      </w:pPr>
+      <w:r>
+        <w:rPr>
+          <w:rFonts w:ascii="Segoe UI" w:eastAsia="Times New Roman" w:hAnsi="Segoe UI" w:cs="Segoe UI"/>
+          <w:color w:val="263238"/>
+          <w:sz w:val="21"/>
+          <w:szCs w:val="21"/>
+        </w:rPr>
+        <w:t>The number of </w:t>
+      </w:r>
+      <w:r>
+        <w:rPr>
+          <w:rFonts w:ascii="Courier New" w:eastAsia="Times New Roman" w:hAnsi="Courier New" w:cs="Courier New"/>
+          <w:color w:val="546E7A"/>
+          <w:sz w:val="20"/>
+          <w:szCs w:val="20"/>
+          <w:shd w:val="clear" w:color="auto" w:fill="F7F9FA"/>
+        </w:rPr>
+        <w:t>1</w:t>
+      </w:r>
+      <w:r>
+        <w:rPr>
+          <w:rFonts w:ascii="Segoe UI" w:eastAsia="Times New Roman" w:hAnsi="Segoe UI" w:cs="Segoe UI"/>
+          <w:color w:val="263238"/>
+          <w:sz w:val="21"/>
+          <w:szCs w:val="21"/>
+        </w:rPr>
+        <w:t>s in the grid will be at most </w:t>
+      </w:r>
+      <w:r>
+        <w:rPr>
+          <w:rFonts w:ascii="Courier New" w:eastAsia="Times New Roman" w:hAnsi="Courier New" w:cs="Courier New"/>
+          <w:color w:val="546E7A"/>
+          <w:sz w:val="20"/>
+          <w:szCs w:val="20"/>
+          <w:shd w:val="clear" w:color="auto" w:fill="F7F9FA"/>
+        </w:rPr>
+        <w:t>6000</w:t>
+      </w:r>
+      <w:r>
+        <w:rPr>
+          <w:rFonts w:ascii="Segoe UI" w:eastAsia="Times New Roman" w:hAnsi="Segoe UI" w:cs="Segoe UI"/>
+          <w:color w:val="263238"/>
+          <w:sz w:val="21"/>
+          <w:szCs w:val="21"/>
+        </w:rPr>
+        <w:t>.</w:t>
+      </w:r>
+    </w:p>
+    <w:p>
+      <w:pPr>
+        <w:pStyle w:val="Heading3"/>
+      </w:pPr>
+      <w:r>
+        <w:t xml:space="preserve">Analysis: </w:t>
+      </w:r>
+    </w:p>
+    <w:p>
+      <w:r>
+        <w:t xml:space="preserve">It is easy to make it as </w:t>
+      </w:r>
+      <w:proofErr w:type="gramStart"/>
+      <w:r>
+        <w:t>O(</w:t>
+      </w:r>
+      <w:proofErr w:type="gramEnd"/>
+      <w:r>
+        <w:t>R * R * C * C), by select two rows and iterate 2 columns. The better way is to make it either O(R*R*C) or O(R*C*C). We can iterate two columns, and check every row to see how many rows contain both ‘1’ in these two columns, another way is select two rows and see how many common ‘1’s in these two rows.</w:t>
+      </w:r>
+    </w:p>
+    <w:p>
+      <w:pPr>
+        <w:autoSpaceDE w:val="0"/>
+        <w:autoSpaceDN w:val="0"/>
+        <w:adjustRightInd w:val="0"/>
+        <w:spacing w:after="0" w:line="240" w:lineRule="auto"/>
+        <w:rPr>
+          <w:rFonts w:ascii="Consolas" w:hAnsi="Consolas" w:cs="Consolas"/>
+          <w:color w:val="000000"/>
+          <w:sz w:val="19"/>
+          <w:szCs w:val="19"/>
+        </w:rPr>
+      </w:pPr>
+      <w:r>
+        <w:rPr>
+          <w:rFonts w:ascii="Consolas" w:hAnsi="Consolas" w:cs="Consolas"/>
+          <w:color w:val="006400"/>
+          <w:sz w:val="19"/>
+          <w:szCs w:val="19"/>
+        </w:rPr>
+        <w:lastRenderedPageBreak/>
+        <w:t xml:space="preserve">/// </w:t>
+      </w:r>
+      <w:r>
+        <w:rPr>
+          <w:rFonts w:ascii="Consolas" w:hAnsi="Consolas" w:cs="Consolas"/>
+          <w:color w:val="A9A9A9"/>
+          <w:sz w:val="19"/>
+          <w:szCs w:val="19"/>
+        </w:rPr>
+        <w:t>&lt;summary&gt;</w:t>
+      </w:r>
+    </w:p>
+    <w:p>
+      <w:pPr>
+        <w:autoSpaceDE w:val="0"/>
+        <w:autoSpaceDN w:val="0"/>
+        <w:adjustRightInd w:val="0"/>
+        <w:spacing w:after="0" w:line="240" w:lineRule="auto"/>
+        <w:rPr>
+          <w:rFonts w:ascii="Consolas" w:hAnsi="Consolas" w:cs="Consolas"/>
+          <w:color w:val="000000"/>
+          <w:sz w:val="19"/>
+          <w:szCs w:val="19"/>
+        </w:rPr>
+      </w:pPr>
+      <w:r>
+        <w:rPr>
+          <w:rFonts w:ascii="Consolas" w:hAnsi="Consolas" w:cs="Consolas"/>
+          <w:color w:val="006400"/>
+          <w:sz w:val="19"/>
+          <w:szCs w:val="19"/>
+        </w:rPr>
+        <w:t xml:space="preserve">/// </w:t>
+      </w:r>
+      <w:proofErr w:type="spellStart"/>
+      <w:r>
+        <w:rPr>
+          <w:rFonts w:ascii="Consolas" w:hAnsi="Consolas" w:cs="Consolas"/>
+          <w:color w:val="006400"/>
+          <w:sz w:val="19"/>
+          <w:szCs w:val="19"/>
+        </w:rPr>
+        <w:t>Leet</w:t>
+      </w:r>
+      <w:proofErr w:type="spellEnd"/>
+      <w:r>
+        <w:rPr>
+          <w:rFonts w:ascii="Consolas" w:hAnsi="Consolas" w:cs="Consolas"/>
+          <w:color w:val="006400"/>
+          <w:sz w:val="19"/>
+          <w:szCs w:val="19"/>
+        </w:rPr>
+        <w:t xml:space="preserve"> code #750. Number </w:t>
+      </w:r>
+      <w:proofErr w:type="gramStart"/>
+      <w:r>
+        <w:rPr>
+          <w:rFonts w:ascii="Consolas" w:hAnsi="Consolas" w:cs="Consolas"/>
+          <w:color w:val="006400"/>
+          <w:sz w:val="19"/>
+          <w:szCs w:val="19"/>
+        </w:rPr>
+        <w:t>Of</w:t>
+      </w:r>
+      <w:proofErr w:type="gramEnd"/>
+      <w:r>
+        <w:rPr>
+          <w:rFonts w:ascii="Consolas" w:hAnsi="Consolas" w:cs="Consolas"/>
+          <w:color w:val="006400"/>
+          <w:sz w:val="19"/>
+          <w:szCs w:val="19"/>
+        </w:rPr>
+        <w:t xml:space="preserve"> Corner Rectangles</w:t>
+      </w:r>
+    </w:p>
+    <w:p>
+      <w:pPr>
+        <w:autoSpaceDE w:val="0"/>
+        <w:autoSpaceDN w:val="0"/>
+        <w:adjustRightInd w:val="0"/>
+        <w:spacing w:after="0" w:line="240" w:lineRule="auto"/>
+        <w:rPr>
+          <w:rFonts w:ascii="Consolas" w:hAnsi="Consolas" w:cs="Consolas"/>
+          <w:color w:val="000000"/>
+          <w:sz w:val="19"/>
+          <w:szCs w:val="19"/>
+        </w:rPr>
+      </w:pPr>
+      <w:r>
+        <w:rPr>
+          <w:rFonts w:ascii="Consolas" w:hAnsi="Consolas" w:cs="Consolas"/>
+          <w:color w:val="006400"/>
+          <w:sz w:val="19"/>
+          <w:szCs w:val="19"/>
+        </w:rPr>
+        <w:t>///</w:t>
+      </w:r>
+    </w:p>
+    <w:p>
+      <w:pPr>
+        <w:autoSpaceDE w:val="0"/>
+        <w:autoSpaceDN w:val="0"/>
+        <w:adjustRightInd w:val="0"/>
+        <w:spacing w:after="0" w:line="240" w:lineRule="auto"/>
+        <w:rPr>
+          <w:rFonts w:ascii="Consolas" w:hAnsi="Consolas" w:cs="Consolas"/>
+          <w:color w:val="000000"/>
+          <w:sz w:val="19"/>
+          <w:szCs w:val="19"/>
+        </w:rPr>
+      </w:pPr>
+      <w:r>
+        <w:rPr>
+          <w:rFonts w:ascii="Consolas" w:hAnsi="Consolas" w:cs="Consolas"/>
+          <w:color w:val="006400"/>
+          <w:sz w:val="19"/>
+          <w:szCs w:val="19"/>
+        </w:rPr>
+        <w:t xml:space="preserve">/// Given a grid where each entry is only 0 or 1, find the number of </w:t>
+      </w:r>
+      <w:proofErr w:type="gramStart"/>
+      <w:r>
+        <w:rPr>
+          <w:rFonts w:ascii="Consolas" w:hAnsi="Consolas" w:cs="Consolas"/>
+          <w:color w:val="006400"/>
+          <w:sz w:val="19"/>
+          <w:szCs w:val="19"/>
+        </w:rPr>
+        <w:t>corner</w:t>
+      </w:r>
+      <w:proofErr w:type="gramEnd"/>
+    </w:p>
+    <w:p>
+      <w:pPr>
+        <w:autoSpaceDE w:val="0"/>
+        <w:autoSpaceDN w:val="0"/>
+        <w:adjustRightInd w:val="0"/>
+        <w:spacing w:after="0" w:line="240" w:lineRule="auto"/>
+        <w:rPr>
+          <w:rFonts w:ascii="Consolas" w:hAnsi="Consolas" w:cs="Consolas"/>
+          <w:color w:val="000000"/>
+          <w:sz w:val="19"/>
+          <w:szCs w:val="19"/>
+        </w:rPr>
+      </w:pPr>
+      <w:r>
+        <w:rPr>
+          <w:rFonts w:ascii="Consolas" w:hAnsi="Consolas" w:cs="Consolas"/>
+          <w:color w:val="006400"/>
+          <w:sz w:val="19"/>
+          <w:szCs w:val="19"/>
+        </w:rPr>
+        <w:t>/// rectangles.</w:t>
+      </w:r>
+    </w:p>
+    <w:p>
+      <w:pPr>
+        <w:autoSpaceDE w:val="0"/>
+        <w:autoSpaceDN w:val="0"/>
+        <w:adjustRightInd w:val="0"/>
+        <w:spacing w:after="0" w:line="240" w:lineRule="auto"/>
+        <w:rPr>
+          <w:rFonts w:ascii="Consolas" w:hAnsi="Consolas" w:cs="Consolas"/>
+          <w:color w:val="000000"/>
+          <w:sz w:val="19"/>
+          <w:szCs w:val="19"/>
+        </w:rPr>
+      </w:pPr>
+      <w:r>
+        <w:rPr>
+          <w:rFonts w:ascii="Consolas" w:hAnsi="Consolas" w:cs="Consolas"/>
+          <w:color w:val="006400"/>
+          <w:sz w:val="19"/>
+          <w:szCs w:val="19"/>
+        </w:rPr>
+        <w:t xml:space="preserve">/// A corner rectangle is 4 distinct 1s on the grid that form an </w:t>
+      </w:r>
+    </w:p>
+    <w:p>
+      <w:pPr>
+        <w:autoSpaceDE w:val="0"/>
+        <w:autoSpaceDN w:val="0"/>
+        <w:adjustRightInd w:val="0"/>
+        <w:spacing w:after="0" w:line="240" w:lineRule="auto"/>
+        <w:rPr>
+          <w:rFonts w:ascii="Consolas" w:hAnsi="Consolas" w:cs="Consolas"/>
+          <w:color w:val="000000"/>
+          <w:sz w:val="19"/>
+          <w:szCs w:val="19"/>
+        </w:rPr>
+      </w:pPr>
+      <w:r>
+        <w:rPr>
+          <w:rFonts w:ascii="Consolas" w:hAnsi="Consolas" w:cs="Consolas"/>
+          <w:color w:val="006400"/>
+          <w:sz w:val="19"/>
+          <w:szCs w:val="19"/>
+        </w:rPr>
+        <w:t xml:space="preserve">/// axis-aligned rectangle. Note that only the corners need to have the </w:t>
+      </w:r>
+    </w:p>
+    <w:p>
+      <w:pPr>
+        <w:autoSpaceDE w:val="0"/>
+        <w:autoSpaceDN w:val="0"/>
+        <w:adjustRightInd w:val="0"/>
+        <w:spacing w:after="0" w:line="240" w:lineRule="auto"/>
+        <w:rPr>
+          <w:rFonts w:ascii="Consolas" w:hAnsi="Consolas" w:cs="Consolas"/>
+          <w:color w:val="000000"/>
+          <w:sz w:val="19"/>
+          <w:szCs w:val="19"/>
+        </w:rPr>
+      </w:pPr>
+      <w:r>
+        <w:rPr>
+          <w:rFonts w:ascii="Consolas" w:hAnsi="Consolas" w:cs="Consolas"/>
+          <w:color w:val="006400"/>
+          <w:sz w:val="19"/>
+          <w:szCs w:val="19"/>
+        </w:rPr>
+        <w:t>/// value 1. Also, all four 1s used must be distinct.</w:t>
+      </w:r>
+    </w:p>
+    <w:p>
+      <w:pPr>
+        <w:autoSpaceDE w:val="0"/>
+        <w:autoSpaceDN w:val="0"/>
+        <w:adjustRightInd w:val="0"/>
+        <w:spacing w:after="0" w:line="240" w:lineRule="auto"/>
+        <w:rPr>
+          <w:rFonts w:ascii="Consolas" w:hAnsi="Consolas" w:cs="Consolas"/>
+          <w:color w:val="000000"/>
+          <w:sz w:val="19"/>
+          <w:szCs w:val="19"/>
+        </w:rPr>
+      </w:pPr>
+      <w:r>
+        <w:rPr>
+          <w:rFonts w:ascii="Consolas" w:hAnsi="Consolas" w:cs="Consolas"/>
+          <w:color w:val="006400"/>
+          <w:sz w:val="19"/>
+          <w:szCs w:val="19"/>
+        </w:rPr>
+        <w:t>///</w:t>
+      </w:r>
+    </w:p>
+    <w:p>
+      <w:pPr>
+        <w:autoSpaceDE w:val="0"/>
+        <w:autoSpaceDN w:val="0"/>
+        <w:adjustRightInd w:val="0"/>
+        <w:spacing w:after="0" w:line="240" w:lineRule="auto"/>
+        <w:rPr>
+          <w:rFonts w:ascii="Consolas" w:hAnsi="Consolas" w:cs="Consolas"/>
+          <w:color w:val="000000"/>
+          <w:sz w:val="19"/>
+          <w:szCs w:val="19"/>
+        </w:rPr>
+      </w:pPr>
+      <w:r>
+        <w:rPr>
+          <w:rFonts w:ascii="Consolas" w:hAnsi="Consolas" w:cs="Consolas"/>
+          <w:color w:val="006400"/>
+          <w:sz w:val="19"/>
+          <w:szCs w:val="19"/>
+        </w:rPr>
+        <w:t>/// Example 1:</w:t>
+      </w:r>
+    </w:p>
+    <w:p>
+      <w:pPr>
+        <w:autoSpaceDE w:val="0"/>
+        <w:autoSpaceDN w:val="0"/>
+        <w:adjustRightInd w:val="0"/>
+        <w:spacing w:after="0" w:line="240" w:lineRule="auto"/>
+        <w:rPr>
+          <w:rFonts w:ascii="Consolas" w:hAnsi="Consolas" w:cs="Consolas"/>
+          <w:color w:val="000000"/>
+          <w:sz w:val="19"/>
+          <w:szCs w:val="19"/>
+        </w:rPr>
+      </w:pPr>
+      <w:r>
+        <w:rPr>
+          <w:rFonts w:ascii="Consolas" w:hAnsi="Consolas" w:cs="Consolas"/>
+          <w:color w:val="006400"/>
+          <w:sz w:val="19"/>
+          <w:szCs w:val="19"/>
+        </w:rPr>
+        <w:t xml:space="preserve">/// Input: grid = </w:t>
+      </w:r>
+    </w:p>
+    <w:p>
+      <w:pPr>
+        <w:autoSpaceDE w:val="0"/>
+        <w:autoSpaceDN w:val="0"/>
+        <w:adjustRightInd w:val="0"/>
+        <w:spacing w:after="0" w:line="240" w:lineRule="auto"/>
+        <w:rPr>
+          <w:rFonts w:ascii="Consolas" w:hAnsi="Consolas" w:cs="Consolas"/>
+          <w:color w:val="000000"/>
+          <w:sz w:val="19"/>
+          <w:szCs w:val="19"/>
+        </w:rPr>
+      </w:pPr>
+      <w:r>
+        <w:rPr>
+          <w:rFonts w:ascii="Consolas" w:hAnsi="Consolas" w:cs="Consolas"/>
+          <w:color w:val="006400"/>
+          <w:sz w:val="19"/>
+          <w:szCs w:val="19"/>
+        </w:rPr>
+        <w:t>/// [[1, 0, 0, 1, 0],</w:t>
+      </w:r>
+    </w:p>
+    <w:p>
+      <w:pPr>
+        <w:autoSpaceDE w:val="0"/>
+        <w:autoSpaceDN w:val="0"/>
+        <w:adjustRightInd w:val="0"/>
+        <w:spacing w:after="0" w:line="240" w:lineRule="auto"/>
+        <w:rPr>
+          <w:rFonts w:ascii="Consolas" w:hAnsi="Consolas" w:cs="Consolas"/>
+          <w:color w:val="000000"/>
+          <w:sz w:val="19"/>
+          <w:szCs w:val="19"/>
+        </w:rPr>
+      </w:pPr>
+      <w:r>
+        <w:rPr>
+          <w:rFonts w:ascii="Consolas" w:hAnsi="Consolas" w:cs="Consolas"/>
+          <w:color w:val="006400"/>
+          <w:sz w:val="19"/>
+          <w:szCs w:val="19"/>
+        </w:rPr>
+        <w:t>//</w:t>
+      </w:r>
+      <w:proofErr w:type="gramStart"/>
+      <w:r>
+        <w:rPr>
+          <w:rFonts w:ascii="Consolas" w:hAnsi="Consolas" w:cs="Consolas"/>
+          <w:color w:val="006400"/>
+          <w:sz w:val="19"/>
+          <w:szCs w:val="19"/>
+        </w:rPr>
+        <w:t>/  [</w:t>
+      </w:r>
+      <w:proofErr w:type="gramEnd"/>
+      <w:r>
+        <w:rPr>
+          <w:rFonts w:ascii="Consolas" w:hAnsi="Consolas" w:cs="Consolas"/>
+          <w:color w:val="006400"/>
+          <w:sz w:val="19"/>
+          <w:szCs w:val="19"/>
+        </w:rPr>
+        <w:t>0, 0, 1, 0, 1],</w:t>
+      </w:r>
+    </w:p>
+    <w:p>
+      <w:pPr>
+        <w:autoSpaceDE w:val="0"/>
+        <w:autoSpaceDN w:val="0"/>
+        <w:adjustRightInd w:val="0"/>
+        <w:spacing w:after="0" w:line="240" w:lineRule="auto"/>
+        <w:rPr>
+          <w:rFonts w:ascii="Consolas" w:hAnsi="Consolas" w:cs="Consolas"/>
+          <w:color w:val="000000"/>
+          <w:sz w:val="19"/>
+          <w:szCs w:val="19"/>
+        </w:rPr>
+      </w:pPr>
+      <w:r>
+        <w:rPr>
+          <w:rFonts w:ascii="Consolas" w:hAnsi="Consolas" w:cs="Consolas"/>
+          <w:color w:val="006400"/>
+          <w:sz w:val="19"/>
+          <w:szCs w:val="19"/>
+        </w:rPr>
+        <w:t>//</w:t>
+      </w:r>
+      <w:proofErr w:type="gramStart"/>
+      <w:r>
+        <w:rPr>
+          <w:rFonts w:ascii="Consolas" w:hAnsi="Consolas" w:cs="Consolas"/>
+          <w:color w:val="006400"/>
+          <w:sz w:val="19"/>
+          <w:szCs w:val="19"/>
+        </w:rPr>
+        <w:t>/  [</w:t>
+      </w:r>
+      <w:proofErr w:type="gramEnd"/>
+      <w:r>
+        <w:rPr>
+          <w:rFonts w:ascii="Consolas" w:hAnsi="Consolas" w:cs="Consolas"/>
+          <w:color w:val="006400"/>
+          <w:sz w:val="19"/>
+          <w:szCs w:val="19"/>
+        </w:rPr>
+        <w:t>0, 0, 0, 1, 0],</w:t>
+      </w:r>
+    </w:p>
+    <w:p>
+      <w:pPr>
+        <w:autoSpaceDE w:val="0"/>
+        <w:autoSpaceDN w:val="0"/>
+        <w:adjustRightInd w:val="0"/>
+        <w:spacing w:after="0" w:line="240" w:lineRule="auto"/>
+        <w:rPr>
+          <w:rFonts w:ascii="Consolas" w:hAnsi="Consolas" w:cs="Consolas"/>
+          <w:color w:val="000000"/>
+          <w:sz w:val="19"/>
+          <w:szCs w:val="19"/>
+        </w:rPr>
+      </w:pPr>
+      <w:r>
+        <w:rPr>
+          <w:rFonts w:ascii="Consolas" w:hAnsi="Consolas" w:cs="Consolas"/>
+          <w:color w:val="006400"/>
+          <w:sz w:val="19"/>
+          <w:szCs w:val="19"/>
+        </w:rPr>
+        <w:t>//</w:t>
+      </w:r>
+      <w:proofErr w:type="gramStart"/>
+      <w:r>
+        <w:rPr>
+          <w:rFonts w:ascii="Consolas" w:hAnsi="Consolas" w:cs="Consolas"/>
+          <w:color w:val="006400"/>
+          <w:sz w:val="19"/>
+          <w:szCs w:val="19"/>
+        </w:rPr>
+        <w:t>/  [</w:t>
+      </w:r>
+      <w:proofErr w:type="gramEnd"/>
+      <w:r>
+        <w:rPr>
+          <w:rFonts w:ascii="Consolas" w:hAnsi="Consolas" w:cs="Consolas"/>
+          <w:color w:val="006400"/>
+          <w:sz w:val="19"/>
+          <w:szCs w:val="19"/>
+        </w:rPr>
+        <w:t>1, 0, 1, 0, 1]]</w:t>
+      </w:r>
+    </w:p>
+    <w:p>
+      <w:pPr>
+        <w:autoSpaceDE w:val="0"/>
+        <w:autoSpaceDN w:val="0"/>
+        <w:adjustRightInd w:val="0"/>
+        <w:spacing w:after="0" w:line="240" w:lineRule="auto"/>
+        <w:rPr>
+          <w:rFonts w:ascii="Consolas" w:hAnsi="Consolas" w:cs="Consolas"/>
+          <w:color w:val="000000"/>
+          <w:sz w:val="19"/>
+          <w:szCs w:val="19"/>
+        </w:rPr>
+      </w:pPr>
+      <w:r>
+        <w:rPr>
+          <w:rFonts w:ascii="Consolas" w:hAnsi="Consolas" w:cs="Consolas"/>
+          <w:color w:val="006400"/>
+          <w:sz w:val="19"/>
+          <w:szCs w:val="19"/>
+        </w:rPr>
+        <w:t>/// Output: 1</w:t>
+      </w:r>
+    </w:p>
+    <w:p>
+      <w:pPr>
+        <w:autoSpaceDE w:val="0"/>
+        <w:autoSpaceDN w:val="0"/>
+        <w:adjustRightInd w:val="0"/>
+        <w:spacing w:after="0" w:line="240" w:lineRule="auto"/>
+        <w:rPr>
+          <w:rFonts w:ascii="Consolas" w:hAnsi="Consolas" w:cs="Consolas"/>
+          <w:color w:val="000000"/>
+          <w:sz w:val="19"/>
+          <w:szCs w:val="19"/>
+        </w:rPr>
+      </w:pPr>
+      <w:r>
+        <w:rPr>
+          <w:rFonts w:ascii="Consolas" w:hAnsi="Consolas" w:cs="Consolas"/>
+          <w:color w:val="006400"/>
+          <w:sz w:val="19"/>
+          <w:szCs w:val="19"/>
+        </w:rPr>
+        <w:t xml:space="preserve">/// Explanation: There is only one corner rectangle, with corners </w:t>
+      </w:r>
+    </w:p>
+    <w:p>
+      <w:pPr>
+        <w:autoSpaceDE w:val="0"/>
+        <w:autoSpaceDN w:val="0"/>
+        <w:adjustRightInd w:val="0"/>
+        <w:spacing w:after="0" w:line="240" w:lineRule="auto"/>
+        <w:rPr>
+          <w:rFonts w:ascii="Consolas" w:hAnsi="Consolas" w:cs="Consolas"/>
+          <w:color w:val="000000"/>
+          <w:sz w:val="19"/>
+          <w:szCs w:val="19"/>
+        </w:rPr>
+      </w:pPr>
+      <w:r>
+        <w:rPr>
+          <w:rFonts w:ascii="Consolas" w:hAnsi="Consolas" w:cs="Consolas"/>
+          <w:color w:val="006400"/>
+          <w:sz w:val="19"/>
+          <w:szCs w:val="19"/>
+        </w:rPr>
+        <w:t xml:space="preserve">/// </w:t>
+      </w:r>
+      <w:proofErr w:type="gramStart"/>
+      <w:r>
+        <w:rPr>
+          <w:rFonts w:ascii="Consolas" w:hAnsi="Consolas" w:cs="Consolas"/>
+          <w:color w:val="006400"/>
+          <w:sz w:val="19"/>
+          <w:szCs w:val="19"/>
+        </w:rPr>
+        <w:t>grid[</w:t>
+      </w:r>
+      <w:proofErr w:type="gramEnd"/>
+      <w:r>
+        <w:rPr>
+          <w:rFonts w:ascii="Consolas" w:hAnsi="Consolas" w:cs="Consolas"/>
+          <w:color w:val="006400"/>
+          <w:sz w:val="19"/>
+          <w:szCs w:val="19"/>
+        </w:rPr>
+        <w:t>1][2], grid[1][4], grid[3][2], grid[3][4].</w:t>
+      </w:r>
+    </w:p>
+    <w:p>
+      <w:pPr>
+        <w:autoSpaceDE w:val="0"/>
+        <w:autoSpaceDN w:val="0"/>
+        <w:adjustRightInd w:val="0"/>
+        <w:spacing w:after="0" w:line="240" w:lineRule="auto"/>
+        <w:rPr>
+          <w:rFonts w:ascii="Consolas" w:hAnsi="Consolas" w:cs="Consolas"/>
+          <w:color w:val="000000"/>
+          <w:sz w:val="19"/>
+          <w:szCs w:val="19"/>
+        </w:rPr>
+      </w:pPr>
+      <w:r>
+        <w:rPr>
+          <w:rFonts w:ascii="Consolas" w:hAnsi="Consolas" w:cs="Consolas"/>
+          <w:color w:val="006400"/>
+          <w:sz w:val="19"/>
+          <w:szCs w:val="19"/>
+        </w:rPr>
+        <w:t>/// Example 2:</w:t>
+      </w:r>
+    </w:p>
+    <w:p>
+      <w:pPr>
+        <w:autoSpaceDE w:val="0"/>
+        <w:autoSpaceDN w:val="0"/>
+        <w:adjustRightInd w:val="0"/>
+        <w:spacing w:after="0" w:line="240" w:lineRule="auto"/>
+        <w:rPr>
+          <w:rFonts w:ascii="Consolas" w:hAnsi="Consolas" w:cs="Consolas"/>
+          <w:color w:val="000000"/>
+          <w:sz w:val="19"/>
+          <w:szCs w:val="19"/>
+        </w:rPr>
+      </w:pPr>
+      <w:r>
+        <w:rPr>
+          <w:rFonts w:ascii="Consolas" w:hAnsi="Consolas" w:cs="Consolas"/>
+          <w:color w:val="006400"/>
+          <w:sz w:val="19"/>
+          <w:szCs w:val="19"/>
+        </w:rPr>
+        <w:t xml:space="preserve">/// Input: grid = </w:t>
+      </w:r>
+    </w:p>
+    <w:p>
+      <w:pPr>
+        <w:autoSpaceDE w:val="0"/>
+        <w:autoSpaceDN w:val="0"/>
+        <w:adjustRightInd w:val="0"/>
+        <w:spacing w:after="0" w:line="240" w:lineRule="auto"/>
+        <w:rPr>
+          <w:rFonts w:ascii="Consolas" w:hAnsi="Consolas" w:cs="Consolas"/>
+          <w:color w:val="000000"/>
+          <w:sz w:val="19"/>
+          <w:szCs w:val="19"/>
+        </w:rPr>
+      </w:pPr>
+      <w:r>
+        <w:rPr>
+          <w:rFonts w:ascii="Consolas" w:hAnsi="Consolas" w:cs="Consolas"/>
+          <w:color w:val="006400"/>
+          <w:sz w:val="19"/>
+          <w:szCs w:val="19"/>
+        </w:rPr>
+        <w:t>/// [[1, 1, 1],</w:t>
+      </w:r>
+    </w:p>
+    <w:p>
+      <w:pPr>
+        <w:autoSpaceDE w:val="0"/>
+        <w:autoSpaceDN w:val="0"/>
+        <w:adjustRightInd w:val="0"/>
+        <w:spacing w:after="0" w:line="240" w:lineRule="auto"/>
+        <w:rPr>
+          <w:rFonts w:ascii="Consolas" w:hAnsi="Consolas" w:cs="Consolas"/>
+          <w:color w:val="000000"/>
+          <w:sz w:val="19"/>
+          <w:szCs w:val="19"/>
+        </w:rPr>
+      </w:pPr>
+      <w:r>
+        <w:rPr>
+          <w:rFonts w:ascii="Consolas" w:hAnsi="Consolas" w:cs="Consolas"/>
+          <w:color w:val="006400"/>
+          <w:sz w:val="19"/>
+          <w:szCs w:val="19"/>
+        </w:rPr>
+        <w:t>//</w:t>
+      </w:r>
+      <w:proofErr w:type="gramStart"/>
+      <w:r>
+        <w:rPr>
+          <w:rFonts w:ascii="Consolas" w:hAnsi="Consolas" w:cs="Consolas"/>
+          <w:color w:val="006400"/>
+          <w:sz w:val="19"/>
+          <w:szCs w:val="19"/>
+        </w:rPr>
+        <w:t>/  [</w:t>
+      </w:r>
+      <w:proofErr w:type="gramEnd"/>
+      <w:r>
+        <w:rPr>
+          <w:rFonts w:ascii="Consolas" w:hAnsi="Consolas" w:cs="Consolas"/>
+          <w:color w:val="006400"/>
+          <w:sz w:val="19"/>
+          <w:szCs w:val="19"/>
+        </w:rPr>
+        <w:t>1, 1, 1],</w:t>
+      </w:r>
+    </w:p>
+    <w:p>
+      <w:pPr>
+        <w:autoSpaceDE w:val="0"/>
+        <w:autoSpaceDN w:val="0"/>
+        <w:adjustRightInd w:val="0"/>
+        <w:spacing w:after="0" w:line="240" w:lineRule="auto"/>
+        <w:rPr>
+          <w:rFonts w:ascii="Consolas" w:hAnsi="Consolas" w:cs="Consolas"/>
+          <w:color w:val="000000"/>
+          <w:sz w:val="19"/>
+          <w:szCs w:val="19"/>
+        </w:rPr>
+      </w:pPr>
+      <w:r>
+        <w:rPr>
+          <w:rFonts w:ascii="Consolas" w:hAnsi="Consolas" w:cs="Consolas"/>
+          <w:color w:val="006400"/>
+          <w:sz w:val="19"/>
+          <w:szCs w:val="19"/>
+        </w:rPr>
+        <w:t>/// [1, 1, 1]]</w:t>
+      </w:r>
+    </w:p>
+    <w:p>
+      <w:pPr>
+        <w:autoSpaceDE w:val="0"/>
+        <w:autoSpaceDN w:val="0"/>
+        <w:adjustRightInd w:val="0"/>
+        <w:spacing w:after="0" w:line="240" w:lineRule="auto"/>
+        <w:rPr>
+          <w:rFonts w:ascii="Consolas" w:hAnsi="Consolas" w:cs="Consolas"/>
+          <w:color w:val="000000"/>
+          <w:sz w:val="19"/>
+          <w:szCs w:val="19"/>
+        </w:rPr>
+      </w:pPr>
+      <w:r>
+        <w:rPr>
+          <w:rFonts w:ascii="Consolas" w:hAnsi="Consolas" w:cs="Consolas"/>
+          <w:color w:val="006400"/>
+          <w:sz w:val="19"/>
+          <w:szCs w:val="19"/>
+        </w:rPr>
+        <w:t>/// Output: 9</w:t>
+      </w:r>
+    </w:p>
+    <w:p>
+      <w:pPr>
+        <w:autoSpaceDE w:val="0"/>
+        <w:autoSpaceDN w:val="0"/>
+        <w:adjustRightInd w:val="0"/>
+        <w:spacing w:after="0" w:line="240" w:lineRule="auto"/>
+        <w:rPr>
+          <w:rFonts w:ascii="Consolas" w:hAnsi="Consolas" w:cs="Consolas"/>
+          <w:color w:val="000000"/>
+          <w:sz w:val="19"/>
+          <w:szCs w:val="19"/>
+        </w:rPr>
+      </w:pPr>
+      <w:r>
+        <w:rPr>
+          <w:rFonts w:ascii="Consolas" w:hAnsi="Consolas" w:cs="Consolas"/>
+          <w:color w:val="006400"/>
+          <w:sz w:val="19"/>
+          <w:szCs w:val="19"/>
+        </w:rPr>
+        <w:t xml:space="preserve">/// Explanation: There are four 2x2 rectangles, four 2x3 and 3x2 </w:t>
+      </w:r>
+    </w:p>
+    <w:p>
+      <w:pPr>
+        <w:autoSpaceDE w:val="0"/>
+        <w:autoSpaceDN w:val="0"/>
+        <w:adjustRightInd w:val="0"/>
+        <w:spacing w:after="0" w:line="240" w:lineRule="auto"/>
+        <w:rPr>
+          <w:rFonts w:ascii="Consolas" w:hAnsi="Consolas" w:cs="Consolas"/>
+          <w:color w:val="000000"/>
+          <w:sz w:val="19"/>
+          <w:szCs w:val="19"/>
+        </w:rPr>
+      </w:pPr>
+      <w:r>
+        <w:rPr>
+          <w:rFonts w:ascii="Consolas" w:hAnsi="Consolas" w:cs="Consolas"/>
+          <w:color w:val="006400"/>
+          <w:sz w:val="19"/>
+          <w:szCs w:val="19"/>
+        </w:rPr>
+        <w:t>/// rectangles, and one 3x3 rectangle.</w:t>
+      </w:r>
+    </w:p>
+    <w:p>
+      <w:pPr>
+        <w:autoSpaceDE w:val="0"/>
+        <w:autoSpaceDN w:val="0"/>
+        <w:adjustRightInd w:val="0"/>
+        <w:spacing w:after="0" w:line="240" w:lineRule="auto"/>
+        <w:rPr>
+          <w:rFonts w:ascii="Consolas" w:hAnsi="Consolas" w:cs="Consolas"/>
+          <w:color w:val="000000"/>
+          <w:sz w:val="19"/>
+          <w:szCs w:val="19"/>
+        </w:rPr>
+      </w:pPr>
+      <w:r>
+        <w:rPr>
+          <w:rFonts w:ascii="Consolas" w:hAnsi="Consolas" w:cs="Consolas"/>
+          <w:color w:val="006400"/>
+          <w:sz w:val="19"/>
+          <w:szCs w:val="19"/>
+        </w:rPr>
+        <w:t>/// Example 3:</w:t>
+      </w:r>
+    </w:p>
+    <w:p>
+      <w:pPr>
+        <w:autoSpaceDE w:val="0"/>
+        <w:autoSpaceDN w:val="0"/>
+        <w:adjustRightInd w:val="0"/>
+        <w:spacing w:after="0" w:line="240" w:lineRule="auto"/>
+        <w:rPr>
+          <w:rFonts w:ascii="Consolas" w:hAnsi="Consolas" w:cs="Consolas"/>
+          <w:color w:val="000000"/>
+          <w:sz w:val="19"/>
+          <w:szCs w:val="19"/>
+        </w:rPr>
+      </w:pPr>
+      <w:r>
+        <w:rPr>
+          <w:rFonts w:ascii="Consolas" w:hAnsi="Consolas" w:cs="Consolas"/>
+          <w:color w:val="006400"/>
+          <w:sz w:val="19"/>
+          <w:szCs w:val="19"/>
+        </w:rPr>
+        <w:t xml:space="preserve">/// Input: grid = </w:t>
+      </w:r>
+    </w:p>
+    <w:p>
+      <w:pPr>
+        <w:autoSpaceDE w:val="0"/>
+        <w:autoSpaceDN w:val="0"/>
+        <w:adjustRightInd w:val="0"/>
+        <w:spacing w:after="0" w:line="240" w:lineRule="auto"/>
+        <w:rPr>
+          <w:rFonts w:ascii="Consolas" w:hAnsi="Consolas" w:cs="Consolas"/>
+          <w:color w:val="000000"/>
+          <w:sz w:val="19"/>
+          <w:szCs w:val="19"/>
+        </w:rPr>
+      </w:pPr>
+      <w:r>
+        <w:rPr>
+          <w:rFonts w:ascii="Consolas" w:hAnsi="Consolas" w:cs="Consolas"/>
+          <w:color w:val="006400"/>
+          <w:sz w:val="19"/>
+          <w:szCs w:val="19"/>
+        </w:rPr>
+        <w:t>/// [[1, 1, 1, 1]]</w:t>
+      </w:r>
+    </w:p>
+    <w:p>
+      <w:pPr>
+        <w:autoSpaceDE w:val="0"/>
+        <w:autoSpaceDN w:val="0"/>
+        <w:adjustRightInd w:val="0"/>
+        <w:spacing w:after="0" w:line="240" w:lineRule="auto"/>
+        <w:rPr>
+          <w:rFonts w:ascii="Consolas" w:hAnsi="Consolas" w:cs="Consolas"/>
+          <w:color w:val="000000"/>
+          <w:sz w:val="19"/>
+          <w:szCs w:val="19"/>
+        </w:rPr>
+      </w:pPr>
+      <w:r>
+        <w:rPr>
+          <w:rFonts w:ascii="Consolas" w:hAnsi="Consolas" w:cs="Consolas"/>
+          <w:color w:val="006400"/>
+          <w:sz w:val="19"/>
+          <w:szCs w:val="19"/>
+        </w:rPr>
+        <w:t>/// Output: 0</w:t>
+      </w:r>
+    </w:p>
+    <w:p>
+      <w:pPr>
+        <w:autoSpaceDE w:val="0"/>
+        <w:autoSpaceDN w:val="0"/>
+        <w:adjustRightInd w:val="0"/>
+        <w:spacing w:after="0" w:line="240" w:lineRule="auto"/>
+        <w:rPr>
+          <w:rFonts w:ascii="Consolas" w:hAnsi="Consolas" w:cs="Consolas"/>
+          <w:color w:val="000000"/>
+          <w:sz w:val="19"/>
+          <w:szCs w:val="19"/>
+        </w:rPr>
+      </w:pPr>
+      <w:r>
+        <w:rPr>
+          <w:rFonts w:ascii="Consolas" w:hAnsi="Consolas" w:cs="Consolas"/>
+          <w:color w:val="006400"/>
+          <w:sz w:val="19"/>
+          <w:szCs w:val="19"/>
+        </w:rPr>
+        <w:t>/// Explanation: Rectangles must have four distinct corners.</w:t>
+      </w:r>
+    </w:p>
+    <w:p>
+      <w:pPr>
+        <w:autoSpaceDE w:val="0"/>
+        <w:autoSpaceDN w:val="0"/>
+        <w:adjustRightInd w:val="0"/>
+        <w:spacing w:after="0" w:line="240" w:lineRule="auto"/>
+        <w:rPr>
+          <w:rFonts w:ascii="Consolas" w:hAnsi="Consolas" w:cs="Consolas"/>
+          <w:color w:val="000000"/>
+          <w:sz w:val="19"/>
+          <w:szCs w:val="19"/>
+        </w:rPr>
+      </w:pPr>
+      <w:r>
+        <w:rPr>
+          <w:rFonts w:ascii="Consolas" w:hAnsi="Consolas" w:cs="Consolas"/>
+          <w:color w:val="006400"/>
+          <w:sz w:val="19"/>
+          <w:szCs w:val="19"/>
+        </w:rPr>
+        <w:t>/// Note:</w:t>
+      </w:r>
+    </w:p>
+    <w:p>
+      <w:pPr>
+        <w:autoSpaceDE w:val="0"/>
+        <w:autoSpaceDN w:val="0"/>
+        <w:adjustRightInd w:val="0"/>
+        <w:spacing w:after="0" w:line="240" w:lineRule="auto"/>
+        <w:rPr>
+          <w:rFonts w:ascii="Consolas" w:hAnsi="Consolas" w:cs="Consolas"/>
+          <w:color w:val="000000"/>
+          <w:sz w:val="19"/>
+          <w:szCs w:val="19"/>
+        </w:rPr>
+      </w:pPr>
+      <w:r>
+        <w:rPr>
+          <w:rFonts w:ascii="Consolas" w:hAnsi="Consolas" w:cs="Consolas"/>
+          <w:color w:val="006400"/>
+          <w:sz w:val="19"/>
+          <w:szCs w:val="19"/>
+        </w:rPr>
+        <w:t xml:space="preserve">/// 1. The number of rows and columns of grid will each be in the range </w:t>
+      </w:r>
+    </w:p>
+    <w:p>
+      <w:pPr>
+        <w:autoSpaceDE w:val="0"/>
+        <w:autoSpaceDN w:val="0"/>
+        <w:adjustRightInd w:val="0"/>
+        <w:spacing w:after="0" w:line="240" w:lineRule="auto"/>
+        <w:rPr>
+          <w:rFonts w:ascii="Consolas" w:hAnsi="Consolas" w:cs="Consolas"/>
+          <w:color w:val="000000"/>
+          <w:sz w:val="19"/>
+          <w:szCs w:val="19"/>
+        </w:rPr>
+      </w:pPr>
+      <w:r>
+        <w:rPr>
+          <w:rFonts w:ascii="Consolas" w:hAnsi="Consolas" w:cs="Consolas"/>
+          <w:color w:val="006400"/>
+          <w:sz w:val="19"/>
+          <w:szCs w:val="19"/>
+        </w:rPr>
+        <w:t xml:space="preserve">/// </w:t>
+      </w:r>
+      <w:proofErr w:type="gramStart"/>
+      <w:r>
+        <w:rPr>
+          <w:rFonts w:ascii="Consolas" w:hAnsi="Consolas" w:cs="Consolas"/>
+          <w:color w:val="006400"/>
+          <w:sz w:val="19"/>
+          <w:szCs w:val="19"/>
+        </w:rPr>
+        <w:t xml:space="preserve">   [</w:t>
+      </w:r>
+      <w:proofErr w:type="gramEnd"/>
+      <w:r>
+        <w:rPr>
+          <w:rFonts w:ascii="Consolas" w:hAnsi="Consolas" w:cs="Consolas"/>
+          <w:color w:val="006400"/>
+          <w:sz w:val="19"/>
+          <w:szCs w:val="19"/>
+        </w:rPr>
+        <w:t>1, 200].</w:t>
+      </w:r>
+    </w:p>
+    <w:p>
+      <w:pPr>
+        <w:autoSpaceDE w:val="0"/>
+        <w:autoSpaceDN w:val="0"/>
+        <w:adjustRightInd w:val="0"/>
+        <w:spacing w:after="0" w:line="240" w:lineRule="auto"/>
+        <w:rPr>
+          <w:rFonts w:ascii="Consolas" w:hAnsi="Consolas" w:cs="Consolas"/>
+          <w:color w:val="000000"/>
+          <w:sz w:val="19"/>
+          <w:szCs w:val="19"/>
+        </w:rPr>
+      </w:pPr>
+      <w:r>
+        <w:rPr>
+          <w:rFonts w:ascii="Consolas" w:hAnsi="Consolas" w:cs="Consolas"/>
+          <w:color w:val="006400"/>
+          <w:sz w:val="19"/>
+          <w:szCs w:val="19"/>
+        </w:rPr>
+        <w:t>/// 2. Each grid[</w:t>
+      </w:r>
+      <w:proofErr w:type="spellStart"/>
+      <w:r>
+        <w:rPr>
+          <w:rFonts w:ascii="Consolas" w:hAnsi="Consolas" w:cs="Consolas"/>
+          <w:color w:val="006400"/>
+          <w:sz w:val="19"/>
+          <w:szCs w:val="19"/>
+        </w:rPr>
+        <w:t>i</w:t>
+      </w:r>
+      <w:proofErr w:type="spellEnd"/>
+      <w:r>
+        <w:rPr>
+          <w:rFonts w:ascii="Consolas" w:hAnsi="Consolas" w:cs="Consolas"/>
+          <w:color w:val="006400"/>
+          <w:sz w:val="19"/>
+          <w:szCs w:val="19"/>
+        </w:rPr>
+        <w:t>][j] will be either 0 or 1.</w:t>
+      </w:r>
+    </w:p>
+    <w:p>
+      <w:pPr>
+        <w:autoSpaceDE w:val="0"/>
+        <w:autoSpaceDN w:val="0"/>
+        <w:adjustRightInd w:val="0"/>
+        <w:spacing w:after="0" w:line="240" w:lineRule="auto"/>
+        <w:rPr>
+          <w:rFonts w:ascii="Consolas" w:hAnsi="Consolas" w:cs="Consolas"/>
+          <w:color w:val="000000"/>
+          <w:sz w:val="19"/>
+          <w:szCs w:val="19"/>
+        </w:rPr>
+      </w:pPr>
+      <w:r>
+        <w:rPr>
+          <w:rFonts w:ascii="Consolas" w:hAnsi="Consolas" w:cs="Consolas"/>
+          <w:color w:val="006400"/>
+          <w:sz w:val="19"/>
+          <w:szCs w:val="19"/>
+        </w:rPr>
+        <w:t>/// 3. The number of 1s in the grid will be at most 6000.</w:t>
+      </w:r>
+    </w:p>
+    <w:p>
+      <w:pPr>
+        <w:autoSpaceDE w:val="0"/>
+        <w:autoSpaceDN w:val="0"/>
+        <w:adjustRightInd w:val="0"/>
+        <w:spacing w:after="0" w:line="240" w:lineRule="auto"/>
+        <w:rPr>
+          <w:rFonts w:ascii="Consolas" w:hAnsi="Consolas" w:cs="Consolas"/>
+          <w:color w:val="000000"/>
+          <w:sz w:val="19"/>
+          <w:szCs w:val="19"/>
+        </w:rPr>
+      </w:pPr>
+      <w:r>
+        <w:rPr>
+          <w:rFonts w:ascii="Consolas" w:hAnsi="Consolas" w:cs="Consolas"/>
+          <w:color w:val="006400"/>
+          <w:sz w:val="19"/>
+          <w:szCs w:val="19"/>
+        </w:rPr>
+        <w:t xml:space="preserve">/// </w:t>
+      </w:r>
+      <w:r>
+        <w:rPr>
+          <w:rFonts w:ascii="Consolas" w:hAnsi="Consolas" w:cs="Consolas"/>
+          <w:color w:val="A9A9A9"/>
+          <w:sz w:val="19"/>
+          <w:szCs w:val="19"/>
+        </w:rPr>
+        <w:t>&lt;/summary&gt;</w:t>
+      </w:r>
+    </w:p>
+    <w:p>
+      <w:pPr>
+        <w:autoSpaceDE w:val="0"/>
+        <w:autoSpaceDN w:val="0"/>
+        <w:adjustRightInd w:val="0"/>
+        <w:spacing w:after="0" w:line="240" w:lineRule="auto"/>
+        <w:rPr>
+          <w:rFonts w:ascii="Consolas" w:hAnsi="Consolas" w:cs="Consolas"/>
+          <w:color w:val="000000"/>
+          <w:sz w:val="19"/>
+          <w:szCs w:val="19"/>
+        </w:rPr>
+      </w:pPr>
+      <w:r>
+        <w:rPr>
+          <w:rFonts w:ascii="Consolas" w:hAnsi="Consolas" w:cs="Consolas"/>
+          <w:color w:val="0000FF"/>
+          <w:sz w:val="19"/>
+          <w:szCs w:val="19"/>
+        </w:rPr>
+        <w:t>int</w:t>
+      </w:r>
+      <w:r>
+        <w:rPr>
+          <w:rFonts w:ascii="Consolas" w:hAnsi="Consolas" w:cs="Consolas"/>
+          <w:color w:val="000000"/>
+          <w:sz w:val="19"/>
+          <w:szCs w:val="19"/>
+        </w:rPr>
+        <w:t xml:space="preserve"> </w:t>
+      </w:r>
+      <w:proofErr w:type="spellStart"/>
+      <w:proofErr w:type="gramStart"/>
+      <w:r>
+        <w:rPr>
+          <w:rFonts w:ascii="Consolas" w:hAnsi="Consolas" w:cs="Consolas"/>
+          <w:color w:val="2B91AF"/>
+          <w:sz w:val="19"/>
+          <w:szCs w:val="19"/>
+        </w:rPr>
+        <w:t>LeetCodeArray</w:t>
+      </w:r>
+      <w:proofErr w:type="spellEnd"/>
+      <w:r>
+        <w:rPr>
+          <w:rFonts w:ascii="Consolas" w:hAnsi="Consolas" w:cs="Consolas"/>
+          <w:color w:val="000000"/>
+          <w:sz w:val="19"/>
+          <w:szCs w:val="19"/>
+        </w:rPr>
+        <w:t>::</w:t>
+      </w:r>
+      <w:proofErr w:type="spellStart"/>
+      <w:proofErr w:type="gramEnd"/>
+      <w:r>
+        <w:rPr>
+          <w:rFonts w:ascii="Consolas" w:hAnsi="Consolas" w:cs="Consolas"/>
+          <w:color w:val="000000"/>
+          <w:sz w:val="19"/>
+          <w:szCs w:val="19"/>
+        </w:rPr>
+        <w:t>countCornerRectangles</w:t>
+      </w:r>
+      <w:proofErr w:type="spellEnd"/>
+      <w:r>
+        <w:rPr>
+          <w:rFonts w:ascii="Consolas" w:hAnsi="Consolas" w:cs="Consolas"/>
+          <w:color w:val="000000"/>
+          <w:sz w:val="19"/>
+          <w:szCs w:val="19"/>
+        </w:rPr>
+        <w:t>(</w:t>
+      </w:r>
+      <w:r>
+        <w:rPr>
+          <w:rFonts w:ascii="Consolas" w:hAnsi="Consolas" w:cs="Consolas"/>
+          <w:color w:val="2B91AF"/>
+          <w:sz w:val="19"/>
+          <w:szCs w:val="19"/>
+        </w:rPr>
+        <w:t>vector</w:t>
+      </w:r>
+      <w:r>
+        <w:rPr>
+          <w:rFonts w:ascii="Consolas" w:hAnsi="Consolas" w:cs="Consolas"/>
+          <w:color w:val="000000"/>
+          <w:sz w:val="19"/>
+          <w:szCs w:val="19"/>
+        </w:rPr>
+        <w:t>&lt;</w:t>
+      </w:r>
+      <w:r>
+        <w:rPr>
+          <w:rFonts w:ascii="Consolas" w:hAnsi="Consolas" w:cs="Consolas"/>
+          <w:color w:val="2B91AF"/>
+          <w:sz w:val="19"/>
+          <w:szCs w:val="19"/>
+        </w:rPr>
+        <w:t>vector</w:t>
+      </w:r>
+      <w:r>
+        <w:rPr>
+          <w:rFonts w:ascii="Consolas" w:hAnsi="Consolas" w:cs="Consolas"/>
+          <w:color w:val="000000"/>
+          <w:sz w:val="19"/>
+          <w:szCs w:val="19"/>
+        </w:rPr>
+        <w:t>&lt;</w:t>
+      </w:r>
+      <w:r>
+        <w:rPr>
+          <w:rFonts w:ascii="Consolas" w:hAnsi="Consolas" w:cs="Consolas"/>
+          <w:color w:val="0000FF"/>
+          <w:sz w:val="19"/>
+          <w:szCs w:val="19"/>
+        </w:rPr>
+        <w:t>int</w:t>
+      </w:r>
+      <w:r>
+        <w:rPr>
+          <w:rFonts w:ascii="Consolas" w:hAnsi="Consolas" w:cs="Consolas"/>
+          <w:color w:val="000000"/>
+          <w:sz w:val="19"/>
+          <w:szCs w:val="19"/>
+        </w:rPr>
+        <w:t xml:space="preserve">&gt;&gt;&amp; </w:t>
+      </w:r>
+      <w:r>
+        <w:rPr>
+          <w:rFonts w:ascii="Consolas" w:hAnsi="Consolas" w:cs="Consolas"/>
+          <w:color w:val="808080"/>
+          <w:sz w:val="19"/>
+          <w:szCs w:val="19"/>
+        </w:rPr>
+        <w:t>grid</w:t>
+      </w:r>
+      <w:r>
+        <w:rPr>
+          <w:rFonts w:ascii="Consolas" w:hAnsi="Consolas" w:cs="Consolas"/>
+          <w:color w:val="000000"/>
+          <w:sz w:val="19"/>
+          <w:szCs w:val="19"/>
+        </w:rPr>
+        <w:t>)</w:t>
+      </w:r>
+    </w:p>
+    <w:p>
+      <w:pPr>
+        <w:autoSpaceDE w:val="0"/>
+        <w:autoSpaceDN w:val="0"/>
+        <w:adjustRightInd w:val="0"/>
+        <w:spacing w:after="0" w:line="240" w:lineRule="auto"/>
+        <w:rPr>
+          <w:rFonts w:ascii="Consolas" w:hAnsi="Consolas" w:cs="Consolas"/>
+          <w:color w:val="000000"/>
+          <w:sz w:val="19"/>
+          <w:szCs w:val="19"/>
+        </w:rPr>
+      </w:pPr>
+      <w:r>
+        <w:rPr>
+          <w:rFonts w:ascii="Consolas" w:hAnsi="Consolas" w:cs="Consolas"/>
+          <w:color w:val="000000"/>
+          <w:sz w:val="19"/>
+          <w:szCs w:val="19"/>
+        </w:rPr>
+        <w:t>{</w:t>
+      </w:r>
+    </w:p>
+    <w:p>
+      <w:pPr>
+        <w:autoSpaceDE w:val="0"/>
+        <w:autoSpaceDN w:val="0"/>
+        <w:adjustRightInd w:val="0"/>
+        <w:spacing w:after="0" w:line="240" w:lineRule="auto"/>
+        <w:rPr>
+          <w:rFonts w:ascii="Consolas" w:hAnsi="Consolas" w:cs="Consolas"/>
+          <w:color w:val="000000"/>
+          <w:sz w:val="19"/>
+          <w:szCs w:val="19"/>
+        </w:rPr>
+      </w:pPr>
+      <w:r>
+        <w:rPr>
+          <w:rFonts w:ascii="Consolas" w:hAnsi="Consolas" w:cs="Consolas"/>
+          <w:color w:val="000000"/>
+          <w:sz w:val="19"/>
+          <w:szCs w:val="19"/>
+        </w:rPr>
+        <w:t xml:space="preserve">    </w:t>
+      </w:r>
+      <w:r>
+        <w:rPr>
+          <w:rFonts w:ascii="Consolas" w:hAnsi="Consolas" w:cs="Consolas"/>
+          <w:color w:val="0000FF"/>
+          <w:sz w:val="19"/>
+          <w:szCs w:val="19"/>
+        </w:rPr>
+        <w:t>int</w:t>
+      </w:r>
+      <w:r>
+        <w:rPr>
+          <w:rFonts w:ascii="Consolas" w:hAnsi="Consolas" w:cs="Consolas"/>
+          <w:color w:val="000000"/>
+          <w:sz w:val="19"/>
+          <w:szCs w:val="19"/>
+        </w:rPr>
+        <w:t xml:space="preserve"> result = </w:t>
+      </w:r>
+      <w:proofErr w:type="gramStart"/>
+      <w:r>
+        <w:rPr>
+          <w:rFonts w:ascii="Consolas" w:hAnsi="Consolas" w:cs="Consolas"/>
+          <w:color w:val="000000"/>
+          <w:sz w:val="19"/>
+          <w:szCs w:val="19"/>
+        </w:rPr>
+        <w:t>0;</w:t>
+      </w:r>
+      <w:proofErr w:type="gramEnd"/>
+    </w:p>
+    <w:p>
+      <w:pPr>
+        <w:autoSpaceDE w:val="0"/>
+        <w:autoSpaceDN w:val="0"/>
+        <w:adjustRightInd w:val="0"/>
+        <w:spacing w:after="0" w:line="240" w:lineRule="auto"/>
+        <w:rPr>
+          <w:rFonts w:ascii="Consolas" w:hAnsi="Consolas" w:cs="Consolas"/>
+          <w:color w:val="000000"/>
+          <w:sz w:val="19"/>
+          <w:szCs w:val="19"/>
+        </w:rPr>
+      </w:pPr>
+      <w:r>
+        <w:rPr>
+          <w:rFonts w:ascii="Consolas" w:hAnsi="Consolas" w:cs="Consolas"/>
+          <w:color w:val="000000"/>
+          <w:sz w:val="19"/>
+          <w:szCs w:val="19"/>
+        </w:rPr>
+        <w:t xml:space="preserve">    </w:t>
+      </w:r>
+      <w:r>
+        <w:rPr>
+          <w:rFonts w:ascii="Consolas" w:hAnsi="Consolas" w:cs="Consolas"/>
+          <w:color w:val="0000FF"/>
+          <w:sz w:val="19"/>
+          <w:szCs w:val="19"/>
+        </w:rPr>
+        <w:t>for</w:t>
+      </w:r>
+      <w:r>
+        <w:rPr>
+          <w:rFonts w:ascii="Consolas" w:hAnsi="Consolas" w:cs="Consolas"/>
+          <w:color w:val="000000"/>
+          <w:sz w:val="19"/>
+          <w:szCs w:val="19"/>
+        </w:rPr>
+        <w:t xml:space="preserve"> (</w:t>
+      </w:r>
+      <w:proofErr w:type="spellStart"/>
+      <w:r>
+        <w:rPr>
+          <w:rFonts w:ascii="Consolas" w:hAnsi="Consolas" w:cs="Consolas"/>
+          <w:color w:val="2B91AF"/>
+          <w:sz w:val="19"/>
+          <w:szCs w:val="19"/>
+        </w:rPr>
+        <w:t>size_t</w:t>
+      </w:r>
+      <w:proofErr w:type="spellEnd"/>
+      <w:r>
+        <w:rPr>
+          <w:rFonts w:ascii="Consolas" w:hAnsi="Consolas" w:cs="Consolas"/>
+          <w:color w:val="000000"/>
+          <w:sz w:val="19"/>
+          <w:szCs w:val="19"/>
+        </w:rPr>
+        <w:t xml:space="preserve"> </w:t>
+      </w:r>
+      <w:proofErr w:type="spellStart"/>
+      <w:r>
+        <w:rPr>
+          <w:rFonts w:ascii="Consolas" w:hAnsi="Consolas" w:cs="Consolas"/>
+          <w:color w:val="000000"/>
+          <w:sz w:val="19"/>
+          <w:szCs w:val="19"/>
+        </w:rPr>
+        <w:t>i</w:t>
+      </w:r>
+      <w:proofErr w:type="spellEnd"/>
+      <w:r>
+        <w:rPr>
+          <w:rFonts w:ascii="Consolas" w:hAnsi="Consolas" w:cs="Consolas"/>
+          <w:color w:val="000000"/>
+          <w:sz w:val="19"/>
+          <w:szCs w:val="19"/>
+        </w:rPr>
+        <w:t xml:space="preserve"> = 0; </w:t>
+      </w:r>
+      <w:proofErr w:type="spellStart"/>
+      <w:r>
+        <w:rPr>
+          <w:rFonts w:ascii="Consolas" w:hAnsi="Consolas" w:cs="Consolas"/>
+          <w:color w:val="000000"/>
+          <w:sz w:val="19"/>
+          <w:szCs w:val="19"/>
+        </w:rPr>
+        <w:t>i</w:t>
+      </w:r>
+      <w:proofErr w:type="spellEnd"/>
+      <w:r>
+        <w:rPr>
+          <w:rFonts w:ascii="Consolas" w:hAnsi="Consolas" w:cs="Consolas"/>
+          <w:color w:val="000000"/>
+          <w:sz w:val="19"/>
+          <w:szCs w:val="19"/>
+        </w:rPr>
+        <w:t xml:space="preserve"> &lt; </w:t>
+      </w:r>
+      <w:r>
+        <w:rPr>
+          <w:rFonts w:ascii="Consolas" w:hAnsi="Consolas" w:cs="Consolas"/>
+          <w:color w:val="808080"/>
+          <w:sz w:val="19"/>
+          <w:szCs w:val="19"/>
+        </w:rPr>
+        <w:t>grid</w:t>
+      </w:r>
+      <w:r>
+        <w:rPr>
+          <w:rFonts w:ascii="Consolas" w:hAnsi="Consolas" w:cs="Consolas"/>
+          <w:color w:val="008080"/>
+          <w:sz w:val="19"/>
+          <w:szCs w:val="19"/>
+        </w:rPr>
+        <w:t>[</w:t>
+      </w:r>
+      <w:r>
+        <w:rPr>
+          <w:rFonts w:ascii="Consolas" w:hAnsi="Consolas" w:cs="Consolas"/>
+          <w:color w:val="000000"/>
+          <w:sz w:val="19"/>
+          <w:szCs w:val="19"/>
+        </w:rPr>
+        <w:t>0</w:t>
+      </w:r>
+      <w:proofErr w:type="gramStart"/>
+      <w:r>
+        <w:rPr>
+          <w:rFonts w:ascii="Consolas" w:hAnsi="Consolas" w:cs="Consolas"/>
+          <w:color w:val="008080"/>
+          <w:sz w:val="19"/>
+          <w:szCs w:val="19"/>
+        </w:rPr>
+        <w:t>]</w:t>
+      </w:r>
+      <w:r>
+        <w:rPr>
+          <w:rFonts w:ascii="Consolas" w:hAnsi="Consolas" w:cs="Consolas"/>
+          <w:color w:val="000000"/>
+          <w:sz w:val="19"/>
+          <w:szCs w:val="19"/>
+        </w:rPr>
+        <w:t>.size</w:t>
+      </w:r>
+      <w:proofErr w:type="gramEnd"/>
+      <w:r>
+        <w:rPr>
+          <w:rFonts w:ascii="Consolas" w:hAnsi="Consolas" w:cs="Consolas"/>
+          <w:color w:val="000000"/>
+          <w:sz w:val="19"/>
+          <w:szCs w:val="19"/>
+        </w:rPr>
+        <w:t xml:space="preserve">(); </w:t>
+      </w:r>
+      <w:proofErr w:type="spellStart"/>
+      <w:r>
+        <w:rPr>
+          <w:rFonts w:ascii="Consolas" w:hAnsi="Consolas" w:cs="Consolas"/>
+          <w:color w:val="000000"/>
+          <w:sz w:val="19"/>
+          <w:szCs w:val="19"/>
+        </w:rPr>
+        <w:t>i</w:t>
+      </w:r>
+      <w:proofErr w:type="spellEnd"/>
+      <w:r>
+        <w:rPr>
+          <w:rFonts w:ascii="Consolas" w:hAnsi="Consolas" w:cs="Consolas"/>
+          <w:color w:val="000000"/>
+          <w:sz w:val="19"/>
+          <w:szCs w:val="19"/>
+        </w:rPr>
+        <w:t>++)</w:t>
+      </w:r>
+    </w:p>
+    <w:p>
+      <w:pPr>
+        <w:autoSpaceDE w:val="0"/>
+        <w:autoSpaceDN w:val="0"/>
+        <w:adjustRightInd w:val="0"/>
+        <w:spacing w:after="0" w:line="240" w:lineRule="auto"/>
+        <w:rPr>
+          <w:rFonts w:ascii="Consolas" w:hAnsi="Consolas" w:cs="Consolas"/>
+          <w:color w:val="000000"/>
+          <w:sz w:val="19"/>
+          <w:szCs w:val="19"/>
+        </w:rPr>
+      </w:pPr>
+      <w:r>
+        <w:rPr>
+          <w:rFonts w:ascii="Consolas" w:hAnsi="Consolas" w:cs="Consolas"/>
+          <w:color w:val="000000"/>
+          <w:sz w:val="19"/>
+          <w:szCs w:val="19"/>
+        </w:rPr>
+        <w:t xml:space="preserve">    {</w:t>
+      </w:r>
+    </w:p>
+    <w:p>
+      <w:pPr>
+        <w:autoSpaceDE w:val="0"/>
+        <w:autoSpaceDN w:val="0"/>
+        <w:adjustRightInd w:val="0"/>
+        <w:spacing w:after="0" w:line="240" w:lineRule="auto"/>
+        <w:rPr>
+          <w:rFonts w:ascii="Consolas" w:hAnsi="Consolas" w:cs="Consolas"/>
+          <w:color w:val="000000"/>
+          <w:sz w:val="19"/>
+          <w:szCs w:val="19"/>
+        </w:rPr>
+      </w:pPr>
+      <w:r>
+        <w:rPr>
+          <w:rFonts w:ascii="Consolas" w:hAnsi="Consolas" w:cs="Consolas"/>
+          <w:color w:val="000000"/>
+          <w:sz w:val="19"/>
+          <w:szCs w:val="19"/>
+        </w:rPr>
+        <w:t xml:space="preserve">        </w:t>
+      </w:r>
+      <w:r>
+        <w:rPr>
+          <w:rFonts w:ascii="Consolas" w:hAnsi="Consolas" w:cs="Consolas"/>
+          <w:color w:val="0000FF"/>
+          <w:sz w:val="19"/>
+          <w:szCs w:val="19"/>
+        </w:rPr>
+        <w:t>for</w:t>
+      </w:r>
+      <w:r>
+        <w:rPr>
+          <w:rFonts w:ascii="Consolas" w:hAnsi="Consolas" w:cs="Consolas"/>
+          <w:color w:val="000000"/>
+          <w:sz w:val="19"/>
+          <w:szCs w:val="19"/>
+        </w:rPr>
+        <w:t xml:space="preserve"> (</w:t>
+      </w:r>
+      <w:proofErr w:type="spellStart"/>
+      <w:r>
+        <w:rPr>
+          <w:rFonts w:ascii="Consolas" w:hAnsi="Consolas" w:cs="Consolas"/>
+          <w:color w:val="2B91AF"/>
+          <w:sz w:val="19"/>
+          <w:szCs w:val="19"/>
+        </w:rPr>
+        <w:t>size_t</w:t>
+      </w:r>
+      <w:proofErr w:type="spellEnd"/>
+      <w:r>
+        <w:rPr>
+          <w:rFonts w:ascii="Consolas" w:hAnsi="Consolas" w:cs="Consolas"/>
+          <w:color w:val="000000"/>
+          <w:sz w:val="19"/>
+          <w:szCs w:val="19"/>
+        </w:rPr>
+        <w:t xml:space="preserve"> j = </w:t>
+      </w:r>
+      <w:proofErr w:type="spellStart"/>
+      <w:r>
+        <w:rPr>
+          <w:rFonts w:ascii="Consolas" w:hAnsi="Consolas" w:cs="Consolas"/>
+          <w:color w:val="000000"/>
+          <w:sz w:val="19"/>
+          <w:szCs w:val="19"/>
+        </w:rPr>
+        <w:t>i</w:t>
+      </w:r>
+      <w:proofErr w:type="spellEnd"/>
+      <w:r>
+        <w:rPr>
+          <w:rFonts w:ascii="Consolas" w:hAnsi="Consolas" w:cs="Consolas"/>
+          <w:color w:val="000000"/>
+          <w:sz w:val="19"/>
+          <w:szCs w:val="19"/>
+        </w:rPr>
+        <w:t xml:space="preserve"> + 1; j &lt; </w:t>
+      </w:r>
+      <w:r>
+        <w:rPr>
+          <w:rFonts w:ascii="Consolas" w:hAnsi="Consolas" w:cs="Consolas"/>
+          <w:color w:val="808080"/>
+          <w:sz w:val="19"/>
+          <w:szCs w:val="19"/>
+        </w:rPr>
+        <w:t>grid</w:t>
+      </w:r>
+      <w:r>
+        <w:rPr>
+          <w:rFonts w:ascii="Consolas" w:hAnsi="Consolas" w:cs="Consolas"/>
+          <w:color w:val="008080"/>
+          <w:sz w:val="19"/>
+          <w:szCs w:val="19"/>
+        </w:rPr>
+        <w:t>[</w:t>
+      </w:r>
+      <w:r>
+        <w:rPr>
+          <w:rFonts w:ascii="Consolas" w:hAnsi="Consolas" w:cs="Consolas"/>
+          <w:color w:val="000000"/>
+          <w:sz w:val="19"/>
+          <w:szCs w:val="19"/>
+        </w:rPr>
+        <w:t>0</w:t>
+      </w:r>
+      <w:proofErr w:type="gramStart"/>
+      <w:r>
+        <w:rPr>
+          <w:rFonts w:ascii="Consolas" w:hAnsi="Consolas" w:cs="Consolas"/>
+          <w:color w:val="008080"/>
+          <w:sz w:val="19"/>
+          <w:szCs w:val="19"/>
+        </w:rPr>
+        <w:t>]</w:t>
+      </w:r>
+      <w:r>
+        <w:rPr>
+          <w:rFonts w:ascii="Consolas" w:hAnsi="Consolas" w:cs="Consolas"/>
+          <w:color w:val="000000"/>
+          <w:sz w:val="19"/>
+          <w:szCs w:val="19"/>
+        </w:rPr>
+        <w:t>.size</w:t>
+      </w:r>
+      <w:proofErr w:type="gramEnd"/>
+      <w:r>
+        <w:rPr>
+          <w:rFonts w:ascii="Consolas" w:hAnsi="Consolas" w:cs="Consolas"/>
+          <w:color w:val="000000"/>
+          <w:sz w:val="19"/>
+          <w:szCs w:val="19"/>
+        </w:rPr>
+        <w:t xml:space="preserve">(); </w:t>
+      </w:r>
+      <w:proofErr w:type="spellStart"/>
+      <w:r>
+        <w:rPr>
+          <w:rFonts w:ascii="Consolas" w:hAnsi="Consolas" w:cs="Consolas"/>
+          <w:color w:val="000000"/>
+          <w:sz w:val="19"/>
+          <w:szCs w:val="19"/>
+        </w:rPr>
+        <w:t>j++</w:t>
+      </w:r>
+      <w:proofErr w:type="spellEnd"/>
+      <w:r>
+        <w:rPr>
+          <w:rFonts w:ascii="Consolas" w:hAnsi="Consolas" w:cs="Consolas"/>
+          <w:color w:val="000000"/>
+          <w:sz w:val="19"/>
+          <w:szCs w:val="19"/>
+        </w:rPr>
+        <w:t>)</w:t>
+      </w:r>
+    </w:p>
+    <w:p>
+      <w:pPr>
+        <w:autoSpaceDE w:val="0"/>
+        <w:autoSpaceDN w:val="0"/>
+        <w:adjustRightInd w:val="0"/>
+        <w:spacing w:after="0" w:line="240" w:lineRule="auto"/>
+        <w:rPr>
+          <w:rFonts w:ascii="Consolas" w:hAnsi="Consolas" w:cs="Consolas"/>
+          <w:color w:val="000000"/>
+          <w:sz w:val="19"/>
+          <w:szCs w:val="19"/>
+        </w:rPr>
+      </w:pPr>
+      <w:r>
+        <w:rPr>
+          <w:rFonts w:ascii="Consolas" w:hAnsi="Consolas" w:cs="Consolas"/>
+          <w:color w:val="000000"/>
+          <w:sz w:val="19"/>
+          <w:szCs w:val="19"/>
+        </w:rPr>
+        <w:t xml:space="preserve">        {</w:t>
+      </w:r>
+    </w:p>
+    <w:p>
+      <w:pPr>
+        <w:autoSpaceDE w:val="0"/>
+        <w:autoSpaceDN w:val="0"/>
+        <w:adjustRightInd w:val="0"/>
+        <w:spacing w:after="0" w:line="240" w:lineRule="auto"/>
+        <w:rPr>
+          <w:rFonts w:ascii="Consolas" w:hAnsi="Consolas" w:cs="Consolas"/>
+          <w:color w:val="000000"/>
+          <w:sz w:val="19"/>
+          <w:szCs w:val="19"/>
+        </w:rPr>
+      </w:pPr>
+      <w:r>
+        <w:rPr>
+          <w:rFonts w:ascii="Consolas" w:hAnsi="Consolas" w:cs="Consolas"/>
+          <w:color w:val="000000"/>
+          <w:sz w:val="19"/>
+          <w:szCs w:val="19"/>
+        </w:rPr>
+        <w:t xml:space="preserve">            </w:t>
+      </w:r>
+      <w:r>
+        <w:rPr>
+          <w:rFonts w:ascii="Consolas" w:hAnsi="Consolas" w:cs="Consolas"/>
+          <w:color w:val="0000FF"/>
+          <w:sz w:val="19"/>
+          <w:szCs w:val="19"/>
+        </w:rPr>
+        <w:t>int</w:t>
+      </w:r>
+      <w:r>
+        <w:rPr>
+          <w:rFonts w:ascii="Consolas" w:hAnsi="Consolas" w:cs="Consolas"/>
+          <w:color w:val="000000"/>
+          <w:sz w:val="19"/>
+          <w:szCs w:val="19"/>
+        </w:rPr>
+        <w:t xml:space="preserve"> count = </w:t>
+      </w:r>
+      <w:proofErr w:type="gramStart"/>
+      <w:r>
+        <w:rPr>
+          <w:rFonts w:ascii="Consolas" w:hAnsi="Consolas" w:cs="Consolas"/>
+          <w:color w:val="000000"/>
+          <w:sz w:val="19"/>
+          <w:szCs w:val="19"/>
+        </w:rPr>
+        <w:t>0;</w:t>
+      </w:r>
+      <w:proofErr w:type="gramEnd"/>
+    </w:p>
+    <w:p>
+      <w:pPr>
+        <w:autoSpaceDE w:val="0"/>
+        <w:autoSpaceDN w:val="0"/>
+        <w:adjustRightInd w:val="0"/>
+        <w:spacing w:after="0" w:line="240" w:lineRule="auto"/>
+        <w:rPr>
+          <w:rFonts w:ascii="Consolas" w:hAnsi="Consolas" w:cs="Consolas"/>
+          <w:color w:val="000000"/>
+          <w:sz w:val="19"/>
+          <w:szCs w:val="19"/>
+        </w:rPr>
+      </w:pPr>
+      <w:r>
+        <w:rPr>
+          <w:rFonts w:ascii="Consolas" w:hAnsi="Consolas" w:cs="Consolas"/>
+          <w:color w:val="000000"/>
+          <w:sz w:val="19"/>
+          <w:szCs w:val="19"/>
+        </w:rPr>
+        <w:t xml:space="preserve">            </w:t>
+      </w:r>
+      <w:r>
+        <w:rPr>
+          <w:rFonts w:ascii="Consolas" w:hAnsi="Consolas" w:cs="Consolas"/>
+          <w:color w:val="0000FF"/>
+          <w:sz w:val="19"/>
+          <w:szCs w:val="19"/>
+        </w:rPr>
+        <w:t>for</w:t>
+      </w:r>
+      <w:r>
+        <w:rPr>
+          <w:rFonts w:ascii="Consolas" w:hAnsi="Consolas" w:cs="Consolas"/>
+          <w:color w:val="000000"/>
+          <w:sz w:val="19"/>
+          <w:szCs w:val="19"/>
+        </w:rPr>
+        <w:t xml:space="preserve"> (</w:t>
+      </w:r>
+      <w:proofErr w:type="spellStart"/>
+      <w:r>
+        <w:rPr>
+          <w:rFonts w:ascii="Consolas" w:hAnsi="Consolas" w:cs="Consolas"/>
+          <w:color w:val="2B91AF"/>
+          <w:sz w:val="19"/>
+          <w:szCs w:val="19"/>
+        </w:rPr>
+        <w:t>size_t</w:t>
+      </w:r>
+      <w:proofErr w:type="spellEnd"/>
+      <w:r>
+        <w:rPr>
+          <w:rFonts w:ascii="Consolas" w:hAnsi="Consolas" w:cs="Consolas"/>
+          <w:color w:val="000000"/>
+          <w:sz w:val="19"/>
+          <w:szCs w:val="19"/>
+        </w:rPr>
+        <w:t xml:space="preserve"> k = 0; k &lt; </w:t>
+      </w:r>
+      <w:proofErr w:type="spellStart"/>
+      <w:proofErr w:type="gramStart"/>
+      <w:r>
+        <w:rPr>
+          <w:rFonts w:ascii="Consolas" w:hAnsi="Consolas" w:cs="Consolas"/>
+          <w:color w:val="808080"/>
+          <w:sz w:val="19"/>
+          <w:szCs w:val="19"/>
+        </w:rPr>
+        <w:t>grid</w:t>
+      </w:r>
+      <w:r>
+        <w:rPr>
+          <w:rFonts w:ascii="Consolas" w:hAnsi="Consolas" w:cs="Consolas"/>
+          <w:color w:val="000000"/>
+          <w:sz w:val="19"/>
+          <w:szCs w:val="19"/>
+        </w:rPr>
+        <w:t>.size</w:t>
+      </w:r>
+      <w:proofErr w:type="spellEnd"/>
+      <w:proofErr w:type="gramEnd"/>
+      <w:r>
+        <w:rPr>
+          <w:rFonts w:ascii="Consolas" w:hAnsi="Consolas" w:cs="Consolas"/>
+          <w:color w:val="000000"/>
+          <w:sz w:val="19"/>
+          <w:szCs w:val="19"/>
+        </w:rPr>
+        <w:t>(); k++)</w:t>
+      </w:r>
+    </w:p>
+    <w:p>
+      <w:pPr>
+        <w:autoSpaceDE w:val="0"/>
+        <w:autoSpaceDN w:val="0"/>
+        <w:adjustRightInd w:val="0"/>
+        <w:spacing w:after="0" w:line="240" w:lineRule="auto"/>
+        <w:rPr>
+          <w:rFonts w:ascii="Consolas" w:hAnsi="Consolas" w:cs="Consolas"/>
+          <w:color w:val="000000"/>
+          <w:sz w:val="19"/>
+          <w:szCs w:val="19"/>
+        </w:rPr>
+      </w:pPr>
+      <w:r>
+        <w:rPr>
+          <w:rFonts w:ascii="Consolas" w:hAnsi="Consolas" w:cs="Consolas"/>
+          <w:color w:val="000000"/>
+          <w:sz w:val="19"/>
+          <w:szCs w:val="19"/>
+        </w:rPr>
+        <w:t xml:space="preserve">            {</w:t>
+      </w:r>
+    </w:p>
+    <w:p>
+      <w:pPr>
+        <w:autoSpaceDE w:val="0"/>
+        <w:autoSpaceDN w:val="0"/>
+        <w:adjustRightInd w:val="0"/>
+        <w:spacing w:after="0" w:line="240" w:lineRule="auto"/>
+        <w:rPr>
+          <w:rFonts w:ascii="Consolas" w:hAnsi="Consolas" w:cs="Consolas"/>
+          <w:color w:val="000000"/>
+          <w:sz w:val="19"/>
+          <w:szCs w:val="19"/>
+        </w:rPr>
+      </w:pPr>
+      <w:r>
+        <w:rPr>
+          <w:rFonts w:ascii="Consolas" w:hAnsi="Consolas" w:cs="Consolas"/>
+          <w:color w:val="000000"/>
+          <w:sz w:val="19"/>
+          <w:szCs w:val="19"/>
+        </w:rPr>
+        <w:t xml:space="preserve">                </w:t>
+      </w:r>
+      <w:r>
+        <w:rPr>
+          <w:rFonts w:ascii="Consolas" w:hAnsi="Consolas" w:cs="Consolas"/>
+          <w:color w:val="0000FF"/>
+          <w:sz w:val="19"/>
+          <w:szCs w:val="19"/>
+        </w:rPr>
+        <w:t>if</w:t>
+      </w:r>
+      <w:r>
+        <w:rPr>
+          <w:rFonts w:ascii="Consolas" w:hAnsi="Consolas" w:cs="Consolas"/>
+          <w:color w:val="000000"/>
+          <w:sz w:val="19"/>
+          <w:szCs w:val="19"/>
+        </w:rPr>
+        <w:t xml:space="preserve"> (</w:t>
+      </w:r>
+      <w:r>
+        <w:rPr>
+          <w:rFonts w:ascii="Consolas" w:hAnsi="Consolas" w:cs="Consolas"/>
+          <w:color w:val="808080"/>
+          <w:sz w:val="19"/>
+          <w:szCs w:val="19"/>
+        </w:rPr>
+        <w:t>grid</w:t>
+      </w:r>
+      <w:r>
+        <w:rPr>
+          <w:rFonts w:ascii="Consolas" w:hAnsi="Consolas" w:cs="Consolas"/>
+          <w:color w:val="008080"/>
+          <w:sz w:val="19"/>
+          <w:szCs w:val="19"/>
+        </w:rPr>
+        <w:t>[</w:t>
+      </w:r>
+      <w:r>
+        <w:rPr>
+          <w:rFonts w:ascii="Consolas" w:hAnsi="Consolas" w:cs="Consolas"/>
+          <w:color w:val="000000"/>
+          <w:sz w:val="19"/>
+          <w:szCs w:val="19"/>
+        </w:rPr>
+        <w:t>k</w:t>
+      </w:r>
+      <w:r>
+        <w:rPr>
+          <w:rFonts w:ascii="Consolas" w:hAnsi="Consolas" w:cs="Consolas"/>
+          <w:color w:val="008080"/>
+          <w:sz w:val="19"/>
+          <w:szCs w:val="19"/>
+        </w:rPr>
+        <w:t>][</w:t>
+      </w:r>
+      <w:proofErr w:type="spellStart"/>
+      <w:r>
+        <w:rPr>
+          <w:rFonts w:ascii="Consolas" w:hAnsi="Consolas" w:cs="Consolas"/>
+          <w:color w:val="000000"/>
+          <w:sz w:val="19"/>
+          <w:szCs w:val="19"/>
+        </w:rPr>
+        <w:t>i</w:t>
+      </w:r>
+      <w:proofErr w:type="spellEnd"/>
+      <w:r>
+        <w:rPr>
+          <w:rFonts w:ascii="Consolas" w:hAnsi="Consolas" w:cs="Consolas"/>
+          <w:color w:val="008080"/>
+          <w:sz w:val="19"/>
+          <w:szCs w:val="19"/>
+        </w:rPr>
+        <w:t>]</w:t>
+      </w:r>
+      <w:r>
+        <w:rPr>
+          <w:rFonts w:ascii="Consolas" w:hAnsi="Consolas" w:cs="Consolas"/>
+          <w:color w:val="000000"/>
+          <w:sz w:val="19"/>
+          <w:szCs w:val="19"/>
+        </w:rPr>
+        <w:t xml:space="preserve"> == 1 &amp;&amp; </w:t>
+      </w:r>
+      <w:r>
+        <w:rPr>
+          <w:rFonts w:ascii="Consolas" w:hAnsi="Consolas" w:cs="Consolas"/>
+          <w:color w:val="808080"/>
+          <w:sz w:val="19"/>
+          <w:szCs w:val="19"/>
+        </w:rPr>
+        <w:t>grid</w:t>
+      </w:r>
+      <w:r>
+        <w:rPr>
+          <w:rFonts w:ascii="Consolas" w:hAnsi="Consolas" w:cs="Consolas"/>
+          <w:color w:val="008080"/>
+          <w:sz w:val="19"/>
+          <w:szCs w:val="19"/>
+        </w:rPr>
+        <w:t>[</w:t>
+      </w:r>
+      <w:r>
+        <w:rPr>
+          <w:rFonts w:ascii="Consolas" w:hAnsi="Consolas" w:cs="Consolas"/>
+          <w:color w:val="000000"/>
+          <w:sz w:val="19"/>
+          <w:szCs w:val="19"/>
+        </w:rPr>
+        <w:t>k</w:t>
+      </w:r>
+      <w:r>
+        <w:rPr>
+          <w:rFonts w:ascii="Consolas" w:hAnsi="Consolas" w:cs="Consolas"/>
+          <w:color w:val="008080"/>
+          <w:sz w:val="19"/>
+          <w:szCs w:val="19"/>
+        </w:rPr>
+        <w:t>][</w:t>
+      </w:r>
+      <w:r>
+        <w:rPr>
+          <w:rFonts w:ascii="Consolas" w:hAnsi="Consolas" w:cs="Consolas"/>
+          <w:color w:val="000000"/>
+          <w:sz w:val="19"/>
+          <w:szCs w:val="19"/>
+        </w:rPr>
+        <w:t>j</w:t>
+      </w:r>
+      <w:r>
+        <w:rPr>
+          <w:rFonts w:ascii="Consolas" w:hAnsi="Consolas" w:cs="Consolas"/>
+          <w:color w:val="008080"/>
+          <w:sz w:val="19"/>
+          <w:szCs w:val="19"/>
+        </w:rPr>
+        <w:t>]</w:t>
+      </w:r>
+      <w:r>
+        <w:rPr>
+          <w:rFonts w:ascii="Consolas" w:hAnsi="Consolas" w:cs="Consolas"/>
+          <w:color w:val="000000"/>
+          <w:sz w:val="19"/>
+          <w:szCs w:val="19"/>
+        </w:rPr>
+        <w:t xml:space="preserve"> == 1)</w:t>
+      </w:r>
+    </w:p>
+    <w:p>
+      <w:pPr>
+        <w:autoSpaceDE w:val="0"/>
+        <w:autoSpaceDN w:val="0"/>
+        <w:adjustRightInd w:val="0"/>
+        <w:spacing w:after="0" w:line="240" w:lineRule="auto"/>
+        <w:rPr>
+          <w:rFonts w:ascii="Consolas" w:hAnsi="Consolas" w:cs="Consolas"/>
+          <w:color w:val="000000"/>
+          <w:sz w:val="19"/>
+          <w:szCs w:val="19"/>
+        </w:rPr>
+      </w:pPr>
+      <w:r>
+        <w:rPr>
+          <w:rFonts w:ascii="Consolas" w:hAnsi="Consolas" w:cs="Consolas"/>
+          <w:color w:val="000000"/>
+          <w:sz w:val="19"/>
+          <w:szCs w:val="19"/>
+        </w:rPr>
+        <w:t xml:space="preserve">                {</w:t>
+      </w:r>
+    </w:p>
+    <w:p>
+      <w:pPr>
+        <w:autoSpaceDE w:val="0"/>
+        <w:autoSpaceDN w:val="0"/>
+        <w:adjustRightInd w:val="0"/>
+        <w:spacing w:after="0" w:line="240" w:lineRule="auto"/>
+        <w:rPr>
+          <w:rFonts w:ascii="Consolas" w:hAnsi="Consolas" w:cs="Consolas"/>
+          <w:color w:val="000000"/>
+          <w:sz w:val="19"/>
+          <w:szCs w:val="19"/>
+        </w:rPr>
+      </w:pPr>
+      <w:r>
+        <w:rPr>
+          <w:rFonts w:ascii="Consolas" w:hAnsi="Consolas" w:cs="Consolas"/>
+          <w:color w:val="000000"/>
+          <w:sz w:val="19"/>
+          <w:szCs w:val="19"/>
+        </w:rPr>
+        <w:t xml:space="preserve">                    count+</w:t>
+      </w:r>
+      <w:proofErr w:type="gramStart"/>
+      <w:r>
+        <w:rPr>
+          <w:rFonts w:ascii="Consolas" w:hAnsi="Consolas" w:cs="Consolas"/>
+          <w:color w:val="000000"/>
+          <w:sz w:val="19"/>
+          <w:szCs w:val="19"/>
+        </w:rPr>
+        <w:t>+;</w:t>
+      </w:r>
+      <w:proofErr w:type="gramEnd"/>
+    </w:p>
+    <w:p>
+      <w:pPr>
+        <w:autoSpaceDE w:val="0"/>
+        <w:autoSpaceDN w:val="0"/>
+        <w:adjustRightInd w:val="0"/>
+        <w:spacing w:after="0" w:line="240" w:lineRule="auto"/>
+        <w:rPr>
+          <w:rFonts w:ascii="Consolas" w:hAnsi="Consolas" w:cs="Consolas"/>
+          <w:color w:val="000000"/>
+          <w:sz w:val="19"/>
+          <w:szCs w:val="19"/>
+        </w:rPr>
+      </w:pPr>
+      <w:r>
+        <w:rPr>
+          <w:rFonts w:ascii="Consolas" w:hAnsi="Consolas" w:cs="Consolas"/>
+          <w:color w:val="000000"/>
+          <w:sz w:val="19"/>
+          <w:szCs w:val="19"/>
+        </w:rPr>
+        <w:t xml:space="preserve">                }</w:t>
+      </w:r>
+    </w:p>
+    <w:p>
+      <w:pPr>
+        <w:autoSpaceDE w:val="0"/>
+        <w:autoSpaceDN w:val="0"/>
+        <w:adjustRightInd w:val="0"/>
+        <w:spacing w:after="0" w:line="240" w:lineRule="auto"/>
+        <w:rPr>
+          <w:rFonts w:ascii="Consolas" w:hAnsi="Consolas" w:cs="Consolas"/>
+          <w:color w:val="000000"/>
+          <w:sz w:val="19"/>
+          <w:szCs w:val="19"/>
+        </w:rPr>
+      </w:pPr>
+      <w:r>
+        <w:rPr>
+          <w:rFonts w:ascii="Consolas" w:hAnsi="Consolas" w:cs="Consolas"/>
+          <w:color w:val="000000"/>
+          <w:sz w:val="19"/>
+          <w:szCs w:val="19"/>
+        </w:rPr>
+        <w:t xml:space="preserve">            }</w:t>
+      </w:r>
+    </w:p>
+    <w:p>
+      <w:pPr>
+        <w:autoSpaceDE w:val="0"/>
+        <w:autoSpaceDN w:val="0"/>
+        <w:adjustRightInd w:val="0"/>
+        <w:spacing w:after="0" w:line="240" w:lineRule="auto"/>
+        <w:rPr>
+          <w:rFonts w:ascii="Consolas" w:hAnsi="Consolas" w:cs="Consolas"/>
+          <w:color w:val="000000"/>
+          <w:sz w:val="19"/>
+          <w:szCs w:val="19"/>
+        </w:rPr>
+      </w:pPr>
+      <w:r>
+        <w:rPr>
+          <w:rFonts w:ascii="Consolas" w:hAnsi="Consolas" w:cs="Consolas"/>
+          <w:color w:val="000000"/>
+          <w:sz w:val="19"/>
+          <w:szCs w:val="19"/>
+        </w:rPr>
+        <w:t xml:space="preserve">            result += count * (count - 1) / </w:t>
+      </w:r>
+      <w:proofErr w:type="gramStart"/>
+      <w:r>
+        <w:rPr>
+          <w:rFonts w:ascii="Consolas" w:hAnsi="Consolas" w:cs="Consolas"/>
+          <w:color w:val="000000"/>
+          <w:sz w:val="19"/>
+          <w:szCs w:val="19"/>
+        </w:rPr>
+        <w:t>2;</w:t>
+      </w:r>
+      <w:proofErr w:type="gramEnd"/>
+    </w:p>
+    <w:p>
+      <w:pPr>
+        <w:autoSpaceDE w:val="0"/>
+        <w:autoSpaceDN w:val="0"/>
+        <w:adjustRightInd w:val="0"/>
+        <w:spacing w:after="0" w:line="240" w:lineRule="auto"/>
+        <w:rPr>
+          <w:rFonts w:ascii="Consolas" w:hAnsi="Consolas" w:cs="Consolas"/>
+          <w:color w:val="000000"/>
+          <w:sz w:val="19"/>
+          <w:szCs w:val="19"/>
+        </w:rPr>
+      </w:pPr>
+      <w:r>
+        <w:rPr>
+          <w:rFonts w:ascii="Consolas" w:hAnsi="Consolas" w:cs="Consolas"/>
+          <w:color w:val="000000"/>
+          <w:sz w:val="19"/>
+          <w:szCs w:val="19"/>
+        </w:rPr>
+        <w:t xml:space="preserve">        }</w:t>
+      </w:r>
+    </w:p>
+    <w:p>
+      <w:pPr>
+        <w:autoSpaceDE w:val="0"/>
+        <w:autoSpaceDN w:val="0"/>
+        <w:adjustRightInd w:val="0"/>
+        <w:spacing w:after="0" w:line="240" w:lineRule="auto"/>
+        <w:rPr>
+          <w:rFonts w:ascii="Consolas" w:hAnsi="Consolas" w:cs="Consolas"/>
+          <w:color w:val="000000"/>
+          <w:sz w:val="19"/>
+          <w:szCs w:val="19"/>
+        </w:rPr>
+      </w:pPr>
+      <w:r>
+        <w:rPr>
+          <w:rFonts w:ascii="Consolas" w:hAnsi="Consolas" w:cs="Consolas"/>
+          <w:color w:val="000000"/>
+          <w:sz w:val="19"/>
+          <w:szCs w:val="19"/>
+        </w:rPr>
+        <w:t xml:space="preserve">    }</w:t>
+      </w:r>
+    </w:p>
+    <w:p>
+      <w:pPr>
+        <w:autoSpaceDE w:val="0"/>
+        <w:autoSpaceDN w:val="0"/>
+        <w:adjustRightInd w:val="0"/>
+        <w:spacing w:after="0" w:line="240" w:lineRule="auto"/>
+        <w:rPr>
+          <w:rFonts w:ascii="Consolas" w:hAnsi="Consolas" w:cs="Consolas"/>
+          <w:color w:val="000000"/>
+          <w:sz w:val="19"/>
+          <w:szCs w:val="19"/>
+        </w:rPr>
+      </w:pPr>
+      <w:r>
+        <w:rPr>
+          <w:rFonts w:ascii="Consolas" w:hAnsi="Consolas" w:cs="Consolas"/>
+          <w:color w:val="000000"/>
+          <w:sz w:val="19"/>
+          <w:szCs w:val="19"/>
+        </w:rPr>
+        <w:t xml:space="preserve">    </w:t>
+      </w:r>
+      <w:r>
+        <w:rPr>
+          <w:rFonts w:ascii="Consolas" w:hAnsi="Consolas" w:cs="Consolas"/>
+          <w:color w:val="0000FF"/>
+          <w:sz w:val="19"/>
+          <w:szCs w:val="19"/>
+        </w:rPr>
+        <w:t>return</w:t>
+      </w:r>
+      <w:r>
+        <w:rPr>
+          <w:rFonts w:ascii="Consolas" w:hAnsi="Consolas" w:cs="Consolas"/>
+          <w:color w:val="000000"/>
+          <w:sz w:val="19"/>
+          <w:szCs w:val="19"/>
+        </w:rPr>
+        <w:t xml:space="preserve"> </w:t>
+      </w:r>
+      <w:proofErr w:type="gramStart"/>
+      <w:r>
+        <w:rPr>
+          <w:rFonts w:ascii="Consolas" w:hAnsi="Consolas" w:cs="Consolas"/>
+          <w:color w:val="000000"/>
+          <w:sz w:val="19"/>
+          <w:szCs w:val="19"/>
+        </w:rPr>
+        <w:t>result;</w:t>
+      </w:r>
+      <w:proofErr w:type="gramEnd"/>
+    </w:p>
+    <w:p>
+      <w:pPr>
+        <w:rPr>
+          <w:rFonts w:ascii="Consolas" w:hAnsi="Consolas" w:cs="Consolas"/>
+          <w:color w:val="000000"/>
+          <w:sz w:val="19"/>
+          <w:szCs w:val="19"/>
+        </w:rPr>
+      </w:pPr>
+      <w:r>
+        <w:rPr>
+          <w:rFonts w:ascii="Consolas" w:hAnsi="Consolas" w:cs="Consolas"/>
+          <w:color w:val="000000"/>
+          <w:sz w:val="19"/>
+          <w:szCs w:val="19"/>
+        </w:rPr>
+        <w:t>}</w:t>
+      </w:r>
+    </w:p>
     <w:p/>
     <w:sectPr>
       <w:pgSz w:w="12240" w:h="15840"/>
@@ -10930,6 +14475,119 @@
     </w:lvl>
   </w:abstractNum>
   <w:abstractNum w:abstractNumId="24" w15:restartNumberingAfterBreak="0">
+    <w:nsid w:val="6C026183"/>
+    <w:multiLevelType w:val="multilevel"/>
+    <w:tmpl w:val="55AE489C"/>
+    <w:lvl w:ilvl="0">
+      <w:start w:val="1"/>
+      <w:numFmt w:val="decimal"/>
+      <w:lvlText w:val="%1."/>
+      <w:lvlJc w:val="left"/>
+      <w:pPr>
+        <w:tabs>
+          <w:tab w:val="num" w:pos="720"/>
+        </w:tabs>
+        <w:ind w:left="720" w:hanging="360"/>
+      </w:pPr>
+    </w:lvl>
+    <w:lvl w:ilvl="1" w:tentative="1">
+      <w:start w:val="1"/>
+      <w:numFmt w:val="decimal"/>
+      <w:lvlText w:val="%2."/>
+      <w:lvlJc w:val="left"/>
+      <w:pPr>
+        <w:tabs>
+          <w:tab w:val="num" w:pos="1440"/>
+        </w:tabs>
+        <w:ind w:left="1440" w:hanging="360"/>
+      </w:pPr>
+    </w:lvl>
+    <w:lvl w:ilvl="2" w:tentative="1">
+      <w:start w:val="1"/>
+      <w:numFmt w:val="decimal"/>
+      <w:lvlText w:val="%3."/>
+      <w:lvlJc w:val="left"/>
+      <w:pPr>
+        <w:tabs>
+          <w:tab w:val="num" w:pos="2160"/>
+        </w:tabs>
+        <w:ind w:left="2160" w:hanging="360"/>
+      </w:pPr>
+    </w:lvl>
+    <w:lvl w:ilvl="3" w:tentative="1">
+      <w:start w:val="1"/>
+      <w:numFmt w:val="decimal"/>
+      <w:lvlText w:val="%4."/>
+      <w:lvlJc w:val="left"/>
+      <w:pPr>
+        <w:tabs>
+          <w:tab w:val="num" w:pos="2880"/>
+        </w:tabs>
+        <w:ind w:left="2880" w:hanging="360"/>
+      </w:pPr>
+    </w:lvl>
+    <w:lvl w:ilvl="4" w:tentative="1">
+      <w:start w:val="1"/>
+      <w:numFmt w:val="decimal"/>
+      <w:lvlText w:val="%5."/>
+      <w:lvlJc w:val="left"/>
+      <w:pPr>
+        <w:tabs>
+          <w:tab w:val="num" w:pos="3600"/>
+        </w:tabs>
+        <w:ind w:left="3600" w:hanging="360"/>
+      </w:pPr>
+    </w:lvl>
+    <w:lvl w:ilvl="5" w:tentative="1">
+      <w:start w:val="1"/>
+      <w:numFmt w:val="decimal"/>
+      <w:lvlText w:val="%6."/>
+      <w:lvlJc w:val="left"/>
+      <w:pPr>
+        <w:tabs>
+          <w:tab w:val="num" w:pos="4320"/>
+        </w:tabs>
+        <w:ind w:left="4320" w:hanging="360"/>
+      </w:pPr>
+    </w:lvl>
+    <w:lvl w:ilvl="6" w:tentative="1">
+      <w:start w:val="1"/>
+      <w:numFmt w:val="decimal"/>
+      <w:lvlText w:val="%7."/>
+      <w:lvlJc w:val="left"/>
+      <w:pPr>
+        <w:tabs>
+          <w:tab w:val="num" w:pos="5040"/>
+        </w:tabs>
+        <w:ind w:left="5040" w:hanging="360"/>
+      </w:pPr>
+    </w:lvl>
+    <w:lvl w:ilvl="7" w:tentative="1">
+      <w:start w:val="1"/>
+      <w:numFmt w:val="decimal"/>
+      <w:lvlText w:val="%8."/>
+      <w:lvlJc w:val="left"/>
+      <w:pPr>
+        <w:tabs>
+          <w:tab w:val="num" w:pos="5760"/>
+        </w:tabs>
+        <w:ind w:left="5760" w:hanging="360"/>
+      </w:pPr>
+    </w:lvl>
+    <w:lvl w:ilvl="8" w:tentative="1">
+      <w:start w:val="1"/>
+      <w:numFmt w:val="decimal"/>
+      <w:lvlText w:val="%9."/>
+      <w:lvlJc w:val="left"/>
+      <w:pPr>
+        <w:tabs>
+          <w:tab w:val="num" w:pos="6480"/>
+        </w:tabs>
+        <w:ind w:left="6480" w:hanging="360"/>
+      </w:pPr>
+    </w:lvl>
+  </w:abstractNum>
+  <w:abstractNum w:abstractNumId="25" w15:restartNumberingAfterBreak="0">
     <w:nsid w:val="6F532437"/>
     <w:multiLevelType w:val="multilevel"/>
     <w:tmpl w:val="1D5A7BE0"/>
@@ -11042,7 +14700,7 @@
       </w:pPr>
     </w:lvl>
   </w:abstractNum>
-  <w:abstractNum w:abstractNumId="25" w15:restartNumberingAfterBreak="0">
+  <w:abstractNum w:abstractNumId="26" w15:restartNumberingAfterBreak="0">
     <w:nsid w:val="710F24B7"/>
     <w:multiLevelType w:val="multilevel"/>
     <w:tmpl w:val="6FA44DF8"/>
@@ -11155,7 +14813,7 @@
       </w:pPr>
     </w:lvl>
   </w:abstractNum>
-  <w:abstractNum w:abstractNumId="26" w15:restartNumberingAfterBreak="0">
+  <w:abstractNum w:abstractNumId="27" w15:restartNumberingAfterBreak="0">
     <w:nsid w:val="77B36771"/>
     <w:multiLevelType w:val="multilevel"/>
     <w:tmpl w:val="54D4A196"/>
@@ -11268,7 +14926,7 @@
       </w:pPr>
     </w:lvl>
   </w:abstractNum>
-  <w:abstractNum w:abstractNumId="27" w15:restartNumberingAfterBreak="0">
+  <w:abstractNum w:abstractNumId="28" w15:restartNumberingAfterBreak="0">
     <w:nsid w:val="7A74121E"/>
     <w:multiLevelType w:val="multilevel"/>
     <w:tmpl w:val="7A66F774"/>
@@ -11381,7 +15039,7 @@
       </w:pPr>
     </w:lvl>
   </w:abstractNum>
-  <w:abstractNum w:abstractNumId="28" w15:restartNumberingAfterBreak="0">
+  <w:abstractNum w:abstractNumId="29" w15:restartNumberingAfterBreak="0">
     <w:nsid w:val="7AE743A9"/>
     <w:multiLevelType w:val="multilevel"/>
     <w:tmpl w:val="BD62F0AA"/>
@@ -11494,7 +15152,7 @@
       </w:pPr>
     </w:lvl>
   </w:abstractNum>
-  <w:abstractNum w:abstractNumId="29" w15:restartNumberingAfterBreak="0">
+  <w:abstractNum w:abstractNumId="30" w15:restartNumberingAfterBreak="0">
     <w:nsid w:val="7D4E5FCB"/>
     <w:multiLevelType w:val="multilevel"/>
     <w:tmpl w:val="76F4CA8A"/>
@@ -11680,25 +15338,25 @@
     <w:abstractNumId w:val="5"/>
   </w:num>
   <w:num w:numId="13">
-    <w:abstractNumId w:val="24"/>
+    <w:abstractNumId w:val="25"/>
   </w:num>
   <w:num w:numId="14">
-    <w:abstractNumId w:val="25"/>
+    <w:abstractNumId w:val="26"/>
   </w:num>
   <w:num w:numId="15">
     <w:abstractNumId w:val="13"/>
   </w:num>
   <w:num w:numId="16">
-    <w:abstractNumId w:val="27"/>
+    <w:abstractNumId w:val="28"/>
   </w:num>
   <w:num w:numId="17">
-    <w:abstractNumId w:val="29"/>
+    <w:abstractNumId w:val="30"/>
   </w:num>
   <w:num w:numId="18">
     <w:abstractNumId w:val="22"/>
   </w:num>
   <w:num w:numId="19">
-    <w:abstractNumId w:val="26"/>
+    <w:abstractNumId w:val="27"/>
   </w:num>
   <w:num w:numId="20">
     <w:abstractNumId w:val="9"/>
@@ -11725,13 +15383,16 @@
     <w:abstractNumId w:val="20"/>
   </w:num>
   <w:num w:numId="28">
-    <w:abstractNumId w:val="28"/>
+    <w:abstractNumId w:val="29"/>
   </w:num>
   <w:num w:numId="29">
     <w:abstractNumId w:val="19"/>
   </w:num>
   <w:num w:numId="30">
     <w:abstractNumId w:val="14"/>
+  </w:num>
+  <w:num w:numId="31">
+    <w:abstractNumId w:val="24"/>
   </w:num>
   <w:numIdMacAtCleanup w:val="4"/>
 </w:numbering>

</xml_diff>

<commit_message>
code refactor for array
</commit_message>
<xml_diff>
--- a/LeetCode_Array_IV_Sub_Matrix_Sum.docx
+++ b/LeetCode_Array_IV_Sub_Matrix_Sum.docx
@@ -11434,6 +11434,16 @@
         </w:rPr>
         <w:t>}</w:t>
       </w:r>
+    </w:p>
+    <w:p>
+      <w:pPr>
+        <w:rPr>
+          <w:rFonts w:ascii="Consolas" w:hAnsi="Consolas" w:cs="Consolas"/>
+          <w:color w:val="000000"/>
+          <w:sz w:val="19"/>
+          <w:szCs w:val="19"/>
+        </w:rPr>
+      </w:pPr>
     </w:p>
     <w:p/>
     <w:sectPr>

</xml_diff>